<commit_message>
Đánh giá sản phẩm, thêm vào danh sách yêu thích
</commit_message>
<xml_diff>
--- a/thesis/doc/BÁO_CÁO_CHUYÊN_NGÀNH.docx
+++ b/thesis/doc/BÁO_CÁO_CHUYÊN_NGÀNH.docx
@@ -89,7 +89,7 @@
           <w:sz w:val="48"/>
         </w:rPr>
         <w:drawing>
-          <wp:inline distT="0" distB="0" distL="0" distR="0" wp14:anchorId="39966F78" wp14:editId="51D73C86">
+          <wp:inline distT="0" distB="0" distL="0" distR="0" wp14:anchorId="39966F78" wp14:editId="3BB00B67">
             <wp:extent cx="914400" cy="892175"/>
             <wp:effectExtent l="0" t="0" r="0" b="0"/>
             <wp:docPr id="2" name="Picture 2"/>
@@ -991,7 +991,7 @@
           <w:sz w:val="48"/>
         </w:rPr>
         <w:drawing>
-          <wp:inline distT="0" distB="0" distL="0" distR="0" wp14:anchorId="06B4228A" wp14:editId="16D3AE6D">
+          <wp:inline distT="0" distB="0" distL="0" distR="0" wp14:anchorId="06B4228A" wp14:editId="0252C083">
             <wp:extent cx="914400" cy="892175"/>
             <wp:effectExtent l="0" t="0" r="0" b="0"/>
             <wp:docPr id="1013398632" name="Picture 1013398632"/>
@@ -5370,7 +5370,7 @@
             </w:rPr>
             <w:fldChar w:fldCharType="separate"/>
           </w:r>
-          <w:hyperlink w:anchor="_Toc184058178" w:history="1">
+          <w:hyperlink w:anchor="_Toc184129698" w:history="1">
             <w:r>
               <w:rPr>
                 <w:rStyle w:val="Hyperlink"/>
@@ -5393,7 +5393,7 @@
               <w:rPr>
                 <w:webHidden/>
               </w:rPr>
-              <w:instrText xml:space="preserve"> PAGEREF _Toc184058178 \h </w:instrText>
+              <w:instrText xml:space="preserve"> PAGEREF _Toc184129698 \h </w:instrText>
             </w:r>
             <w:r>
               <w:rPr>
@@ -5430,7 +5430,7 @@
               <w14:ligatures w14:val="standardContextual"/>
             </w:rPr>
           </w:pPr>
-          <w:hyperlink w:anchor="_Toc184058179" w:history="1">
+          <w:hyperlink w:anchor="_Toc184129699" w:history="1">
             <w:r>
               <w:rPr>
                 <w:rStyle w:val="Hyperlink"/>
@@ -5458,7 +5458,7 @@
                 <w:noProof/>
                 <w:webHidden/>
               </w:rPr>
-              <w:instrText xml:space="preserve"> PAGEREF _Toc184058179 \h </w:instrText>
+              <w:instrText xml:space="preserve"> PAGEREF _Toc184129699 \h </w:instrText>
             </w:r>
             <w:r>
               <w:rPr>
@@ -5499,7 +5499,7 @@
               <w14:ligatures w14:val="standardContextual"/>
             </w:rPr>
           </w:pPr>
-          <w:hyperlink w:anchor="_Toc184058180" w:history="1">
+          <w:hyperlink w:anchor="_Toc184129700" w:history="1">
             <w:r>
               <w:rPr>
                 <w:rStyle w:val="Hyperlink"/>
@@ -5527,7 +5527,7 @@
                 <w:noProof/>
                 <w:webHidden/>
               </w:rPr>
-              <w:instrText xml:space="preserve"> PAGEREF _Toc184058180 \h </w:instrText>
+              <w:instrText xml:space="preserve"> PAGEREF _Toc184129700 \h </w:instrText>
             </w:r>
             <w:r>
               <w:rPr>
@@ -5572,7 +5572,7 @@
               <w14:ligatures w14:val="standardContextual"/>
             </w:rPr>
           </w:pPr>
-          <w:hyperlink w:anchor="_Toc184058181" w:history="1">
+          <w:hyperlink w:anchor="_Toc184129701" w:history="1">
             <w:r>
               <w:rPr>
                 <w:rStyle w:val="Hyperlink"/>
@@ -5595,7 +5595,7 @@
               <w:rPr>
                 <w:webHidden/>
               </w:rPr>
-              <w:instrText xml:space="preserve"> PAGEREF _Toc184058181 \h </w:instrText>
+              <w:instrText xml:space="preserve"> PAGEREF _Toc184129701 \h </w:instrText>
             </w:r>
             <w:r>
               <w:rPr>
@@ -5632,7 +5632,7 @@
               <w14:ligatures w14:val="standardContextual"/>
             </w:rPr>
           </w:pPr>
-          <w:hyperlink w:anchor="_Toc184058182" w:history="1">
+          <w:hyperlink w:anchor="_Toc184129702" w:history="1">
             <w:r>
               <w:rPr>
                 <w:rStyle w:val="Hyperlink"/>
@@ -5660,7 +5660,7 @@
                 <w:noProof/>
                 <w:webHidden/>
               </w:rPr>
-              <w:instrText xml:space="preserve"> PAGEREF _Toc184058182 \h </w:instrText>
+              <w:instrText xml:space="preserve"> PAGEREF _Toc184129702 \h </w:instrText>
             </w:r>
             <w:r>
               <w:rPr>
@@ -5701,7 +5701,7 @@
               <w14:ligatures w14:val="standardContextual"/>
             </w:rPr>
           </w:pPr>
-          <w:hyperlink w:anchor="_Toc184058183" w:history="1">
+          <w:hyperlink w:anchor="_Toc184129703" w:history="1">
             <w:r>
               <w:rPr>
                 <w:rStyle w:val="Hyperlink"/>
@@ -5729,7 +5729,7 @@
                 <w:noProof/>
                 <w:webHidden/>
               </w:rPr>
-              <w:instrText xml:space="preserve"> PAGEREF _Toc184058183 \h </w:instrText>
+              <w:instrText xml:space="preserve"> PAGEREF _Toc184129703 \h </w:instrText>
             </w:r>
             <w:r>
               <w:rPr>
@@ -5770,7 +5770,7 @@
               <w14:ligatures w14:val="standardContextual"/>
             </w:rPr>
           </w:pPr>
-          <w:hyperlink w:anchor="_Toc184058184" w:history="1">
+          <w:hyperlink w:anchor="_Toc184129704" w:history="1">
             <w:r>
               <w:rPr>
                 <w:rStyle w:val="Hyperlink"/>
@@ -5798,7 +5798,7 @@
                 <w:noProof/>
                 <w:webHidden/>
               </w:rPr>
-              <w:instrText xml:space="preserve"> PAGEREF _Toc184058184 \h </w:instrText>
+              <w:instrText xml:space="preserve"> PAGEREF _Toc184129704 \h </w:instrText>
             </w:r>
             <w:r>
               <w:rPr>
@@ -5839,7 +5839,7 @@
               <w14:ligatures w14:val="standardContextual"/>
             </w:rPr>
           </w:pPr>
-          <w:hyperlink w:anchor="_Toc184058185" w:history="1">
+          <w:hyperlink w:anchor="_Toc184129705" w:history="1">
             <w:r>
               <w:rPr>
                 <w:rStyle w:val="Hyperlink"/>
@@ -5867,7 +5867,7 @@
                 <w:noProof/>
                 <w:webHidden/>
               </w:rPr>
-              <w:instrText xml:space="preserve"> PAGEREF _Toc184058185 \h </w:instrText>
+              <w:instrText xml:space="preserve"> PAGEREF _Toc184129705 \h </w:instrText>
             </w:r>
             <w:r>
               <w:rPr>
@@ -5908,7 +5908,7 @@
               <w14:ligatures w14:val="standardContextual"/>
             </w:rPr>
           </w:pPr>
-          <w:hyperlink w:anchor="_Toc184058186" w:history="1">
+          <w:hyperlink w:anchor="_Toc184129706" w:history="1">
             <w:r>
               <w:rPr>
                 <w:rStyle w:val="Hyperlink"/>
@@ -5936,7 +5936,7 @@
                 <w:noProof/>
                 <w:webHidden/>
               </w:rPr>
-              <w:instrText xml:space="preserve"> PAGEREF _Toc184058186 \h </w:instrText>
+              <w:instrText xml:space="preserve"> PAGEREF _Toc184129706 \h </w:instrText>
             </w:r>
             <w:r>
               <w:rPr>
@@ -5977,7 +5977,7 @@
               <w14:ligatures w14:val="standardContextual"/>
             </w:rPr>
           </w:pPr>
-          <w:hyperlink w:anchor="_Toc184058187" w:history="1">
+          <w:hyperlink w:anchor="_Toc184129707" w:history="1">
             <w:r>
               <w:rPr>
                 <w:rStyle w:val="Hyperlink"/>
@@ -6005,7 +6005,7 @@
                 <w:noProof/>
                 <w:webHidden/>
               </w:rPr>
-              <w:instrText xml:space="preserve"> PAGEREF _Toc184058187 \h </w:instrText>
+              <w:instrText xml:space="preserve"> PAGEREF _Toc184129707 \h </w:instrText>
             </w:r>
             <w:r>
               <w:rPr>
@@ -6046,7 +6046,7 @@
               <w14:ligatures w14:val="standardContextual"/>
             </w:rPr>
           </w:pPr>
-          <w:hyperlink w:anchor="_Toc184058188" w:history="1">
+          <w:hyperlink w:anchor="_Toc184129708" w:history="1">
             <w:r>
               <w:rPr>
                 <w:rStyle w:val="Hyperlink"/>
@@ -6074,7 +6074,7 @@
                 <w:noProof/>
                 <w:webHidden/>
               </w:rPr>
-              <w:instrText xml:space="preserve"> PAGEREF _Toc184058188 \h </w:instrText>
+              <w:instrText xml:space="preserve"> PAGEREF _Toc184129708 \h </w:instrText>
             </w:r>
             <w:r>
               <w:rPr>
@@ -6115,7 +6115,7 @@
               <w14:ligatures w14:val="standardContextual"/>
             </w:rPr>
           </w:pPr>
-          <w:hyperlink w:anchor="_Toc184058189" w:history="1">
+          <w:hyperlink w:anchor="_Toc184129709" w:history="1">
             <w:r>
               <w:rPr>
                 <w:rStyle w:val="Hyperlink"/>
@@ -6143,7 +6143,7 @@
                 <w:noProof/>
                 <w:webHidden/>
               </w:rPr>
-              <w:instrText xml:space="preserve"> PAGEREF _Toc184058189 \h </w:instrText>
+              <w:instrText xml:space="preserve"> PAGEREF _Toc184129709 \h </w:instrText>
             </w:r>
             <w:r>
               <w:rPr>
@@ -6184,7 +6184,7 @@
               <w14:ligatures w14:val="standardContextual"/>
             </w:rPr>
           </w:pPr>
-          <w:hyperlink w:anchor="_Toc184058190" w:history="1">
+          <w:hyperlink w:anchor="_Toc184129710" w:history="1">
             <w:r>
               <w:rPr>
                 <w:rStyle w:val="Hyperlink"/>
@@ -6212,7 +6212,7 @@
                 <w:noProof/>
                 <w:webHidden/>
               </w:rPr>
-              <w:instrText xml:space="preserve"> PAGEREF _Toc184058190 \h </w:instrText>
+              <w:instrText xml:space="preserve"> PAGEREF _Toc184129710 \h </w:instrText>
             </w:r>
             <w:r>
               <w:rPr>
@@ -6253,7 +6253,7 @@
               <w14:ligatures w14:val="standardContextual"/>
             </w:rPr>
           </w:pPr>
-          <w:hyperlink w:anchor="_Toc184058191" w:history="1">
+          <w:hyperlink w:anchor="_Toc184129711" w:history="1">
             <w:r>
               <w:rPr>
                 <w:rStyle w:val="Hyperlink"/>
@@ -6281,7 +6281,7 @@
                 <w:noProof/>
                 <w:webHidden/>
               </w:rPr>
-              <w:instrText xml:space="preserve"> PAGEREF _Toc184058191 \h </w:instrText>
+              <w:instrText xml:space="preserve"> PAGEREF _Toc184129711 \h </w:instrText>
             </w:r>
             <w:r>
               <w:rPr>
@@ -6322,7 +6322,7 @@
               <w14:ligatures w14:val="standardContextual"/>
             </w:rPr>
           </w:pPr>
-          <w:hyperlink w:anchor="_Toc184058192" w:history="1">
+          <w:hyperlink w:anchor="_Toc184129712" w:history="1">
             <w:r>
               <w:rPr>
                 <w:rStyle w:val="Hyperlink"/>
@@ -6350,7 +6350,7 @@
                 <w:noProof/>
                 <w:webHidden/>
               </w:rPr>
-              <w:instrText xml:space="preserve"> PAGEREF _Toc184058192 \h </w:instrText>
+              <w:instrText xml:space="preserve"> PAGEREF _Toc184129712 \h </w:instrText>
             </w:r>
             <w:r>
               <w:rPr>
@@ -6391,7 +6391,7 @@
               <w14:ligatures w14:val="standardContextual"/>
             </w:rPr>
           </w:pPr>
-          <w:hyperlink w:anchor="_Toc184058193" w:history="1">
+          <w:hyperlink w:anchor="_Toc184129713" w:history="1">
             <w:r>
               <w:rPr>
                 <w:rStyle w:val="Hyperlink"/>
@@ -6419,7 +6419,7 @@
                 <w:noProof/>
                 <w:webHidden/>
               </w:rPr>
-              <w:instrText xml:space="preserve"> PAGEREF _Toc184058193 \h </w:instrText>
+              <w:instrText xml:space="preserve"> PAGEREF _Toc184129713 \h </w:instrText>
             </w:r>
             <w:r>
               <w:rPr>
@@ -6460,7 +6460,7 @@
               <w14:ligatures w14:val="standardContextual"/>
             </w:rPr>
           </w:pPr>
-          <w:hyperlink w:anchor="_Toc184058194" w:history="1">
+          <w:hyperlink w:anchor="_Toc184129714" w:history="1">
             <w:r>
               <w:rPr>
                 <w:rStyle w:val="Hyperlink"/>
@@ -6488,7 +6488,7 @@
                 <w:noProof/>
                 <w:webHidden/>
               </w:rPr>
-              <w:instrText xml:space="preserve"> PAGEREF _Toc184058194 \h </w:instrText>
+              <w:instrText xml:space="preserve"> PAGEREF _Toc184129714 \h </w:instrText>
             </w:r>
             <w:r>
               <w:rPr>
@@ -6529,7 +6529,7 @@
               <w14:ligatures w14:val="standardContextual"/>
             </w:rPr>
           </w:pPr>
-          <w:hyperlink w:anchor="_Toc184058195" w:history="1">
+          <w:hyperlink w:anchor="_Toc184129715" w:history="1">
             <w:r>
               <w:rPr>
                 <w:rStyle w:val="Hyperlink"/>
@@ -6557,7 +6557,7 @@
                 <w:noProof/>
                 <w:webHidden/>
               </w:rPr>
-              <w:instrText xml:space="preserve"> PAGEREF _Toc184058195 \h </w:instrText>
+              <w:instrText xml:space="preserve"> PAGEREF _Toc184129715 \h </w:instrText>
             </w:r>
             <w:r>
               <w:rPr>
@@ -6598,7 +6598,7 @@
               <w14:ligatures w14:val="standardContextual"/>
             </w:rPr>
           </w:pPr>
-          <w:hyperlink w:anchor="_Toc184058196" w:history="1">
+          <w:hyperlink w:anchor="_Toc184129716" w:history="1">
             <w:r>
               <w:rPr>
                 <w:rStyle w:val="Hyperlink"/>
@@ -6626,7 +6626,7 @@
                 <w:noProof/>
                 <w:webHidden/>
               </w:rPr>
-              <w:instrText xml:space="preserve"> PAGEREF _Toc184058196 \h </w:instrText>
+              <w:instrText xml:space="preserve"> PAGEREF _Toc184129716 \h </w:instrText>
             </w:r>
             <w:r>
               <w:rPr>
@@ -6667,7 +6667,7 @@
               <w14:ligatures w14:val="standardContextual"/>
             </w:rPr>
           </w:pPr>
-          <w:hyperlink w:anchor="_Toc184058197" w:history="1">
+          <w:hyperlink w:anchor="_Toc184129717" w:history="1">
             <w:r>
               <w:rPr>
                 <w:rStyle w:val="Hyperlink"/>
@@ -6695,7 +6695,7 @@
                 <w:noProof/>
                 <w:webHidden/>
               </w:rPr>
-              <w:instrText xml:space="preserve"> PAGEREF _Toc184058197 \h </w:instrText>
+              <w:instrText xml:space="preserve"> PAGEREF _Toc184129717 \h </w:instrText>
             </w:r>
             <w:r>
               <w:rPr>
@@ -6736,7 +6736,7 @@
               <w14:ligatures w14:val="standardContextual"/>
             </w:rPr>
           </w:pPr>
-          <w:hyperlink w:anchor="_Toc184058198" w:history="1">
+          <w:hyperlink w:anchor="_Toc184129718" w:history="1">
             <w:r>
               <w:rPr>
                 <w:rStyle w:val="Hyperlink"/>
@@ -6764,7 +6764,7 @@
                 <w:noProof/>
                 <w:webHidden/>
               </w:rPr>
-              <w:instrText xml:space="preserve"> PAGEREF _Toc184058198 \h </w:instrText>
+              <w:instrText xml:space="preserve"> PAGEREF _Toc184129718 \h </w:instrText>
             </w:r>
             <w:r>
               <w:rPr>
@@ -6805,7 +6805,7 @@
               <w14:ligatures w14:val="standardContextual"/>
             </w:rPr>
           </w:pPr>
-          <w:hyperlink w:anchor="_Toc184058199" w:history="1">
+          <w:hyperlink w:anchor="_Toc184129719" w:history="1">
             <w:r>
               <w:rPr>
                 <w:rStyle w:val="Hyperlink"/>
@@ -6833,7 +6833,7 @@
                 <w:noProof/>
                 <w:webHidden/>
               </w:rPr>
-              <w:instrText xml:space="preserve"> PAGEREF _Toc184058199 \h </w:instrText>
+              <w:instrText xml:space="preserve"> PAGEREF _Toc184129719 \h </w:instrText>
             </w:r>
             <w:r>
               <w:rPr>
@@ -6874,7 +6874,7 @@
               <w14:ligatures w14:val="standardContextual"/>
             </w:rPr>
           </w:pPr>
-          <w:hyperlink w:anchor="_Toc184058200" w:history="1">
+          <w:hyperlink w:anchor="_Toc184129720" w:history="1">
             <w:r>
               <w:rPr>
                 <w:rStyle w:val="Hyperlink"/>
@@ -6902,7 +6902,7 @@
                 <w:noProof/>
                 <w:webHidden/>
               </w:rPr>
-              <w:instrText xml:space="preserve"> PAGEREF _Toc184058200 \h </w:instrText>
+              <w:instrText xml:space="preserve"> PAGEREF _Toc184129720 \h </w:instrText>
             </w:r>
             <w:r>
               <w:rPr>
@@ -6943,7 +6943,7 @@
               <w14:ligatures w14:val="standardContextual"/>
             </w:rPr>
           </w:pPr>
-          <w:hyperlink w:anchor="_Toc184058201" w:history="1">
+          <w:hyperlink w:anchor="_Toc184129721" w:history="1">
             <w:r>
               <w:rPr>
                 <w:rStyle w:val="Hyperlink"/>
@@ -6971,7 +6971,7 @@
                 <w:noProof/>
                 <w:webHidden/>
               </w:rPr>
-              <w:instrText xml:space="preserve"> PAGEREF _Toc184058201 \h </w:instrText>
+              <w:instrText xml:space="preserve"> PAGEREF _Toc184129721 \h </w:instrText>
             </w:r>
             <w:r>
               <w:rPr>
@@ -7012,7 +7012,7 @@
               <w14:ligatures w14:val="standardContextual"/>
             </w:rPr>
           </w:pPr>
-          <w:hyperlink w:anchor="_Toc184058202" w:history="1">
+          <w:hyperlink w:anchor="_Toc184129722" w:history="1">
             <w:r>
               <w:rPr>
                 <w:rStyle w:val="Hyperlink"/>
@@ -7040,7 +7040,7 @@
                 <w:noProof/>
                 <w:webHidden/>
               </w:rPr>
-              <w:instrText xml:space="preserve"> PAGEREF _Toc184058202 \h </w:instrText>
+              <w:instrText xml:space="preserve"> PAGEREF _Toc184129722 \h </w:instrText>
             </w:r>
             <w:r>
               <w:rPr>
@@ -7081,7 +7081,7 @@
               <w14:ligatures w14:val="standardContextual"/>
             </w:rPr>
           </w:pPr>
-          <w:hyperlink w:anchor="_Toc184058203" w:history="1">
+          <w:hyperlink w:anchor="_Toc184129723" w:history="1">
             <w:r>
               <w:rPr>
                 <w:rStyle w:val="Hyperlink"/>
@@ -7109,7 +7109,7 @@
                 <w:noProof/>
                 <w:webHidden/>
               </w:rPr>
-              <w:instrText xml:space="preserve"> PAGEREF _Toc184058203 \h </w:instrText>
+              <w:instrText xml:space="preserve"> PAGEREF _Toc184129723 \h </w:instrText>
             </w:r>
             <w:r>
               <w:rPr>
@@ -7150,7 +7150,7 @@
               <w14:ligatures w14:val="standardContextual"/>
             </w:rPr>
           </w:pPr>
-          <w:hyperlink w:anchor="_Toc184058204" w:history="1">
+          <w:hyperlink w:anchor="_Toc184129724" w:history="1">
             <w:r>
               <w:rPr>
                 <w:rStyle w:val="Hyperlink"/>
@@ -7178,7 +7178,7 @@
                 <w:noProof/>
                 <w:webHidden/>
               </w:rPr>
-              <w:instrText xml:space="preserve"> PAGEREF _Toc184058204 \h </w:instrText>
+              <w:instrText xml:space="preserve"> PAGEREF _Toc184129724 \h </w:instrText>
             </w:r>
             <w:r>
               <w:rPr>
@@ -7219,7 +7219,7 @@
               <w14:ligatures w14:val="standardContextual"/>
             </w:rPr>
           </w:pPr>
-          <w:hyperlink w:anchor="_Toc184058205" w:history="1">
+          <w:hyperlink w:anchor="_Toc184129725" w:history="1">
             <w:r>
               <w:rPr>
                 <w:rStyle w:val="Hyperlink"/>
@@ -7247,7 +7247,7 @@
                 <w:noProof/>
                 <w:webHidden/>
               </w:rPr>
-              <w:instrText xml:space="preserve"> PAGEREF _Toc184058205 \h </w:instrText>
+              <w:instrText xml:space="preserve"> PAGEREF _Toc184129725 \h </w:instrText>
             </w:r>
             <w:r>
               <w:rPr>
@@ -7288,7 +7288,7 @@
               <w14:ligatures w14:val="standardContextual"/>
             </w:rPr>
           </w:pPr>
-          <w:hyperlink w:anchor="_Toc184058206" w:history="1">
+          <w:hyperlink w:anchor="_Toc184129726" w:history="1">
             <w:r>
               <w:rPr>
                 <w:rStyle w:val="Hyperlink"/>
@@ -7316,7 +7316,7 @@
                 <w:noProof/>
                 <w:webHidden/>
               </w:rPr>
-              <w:instrText xml:space="preserve"> PAGEREF _Toc184058206 \h </w:instrText>
+              <w:instrText xml:space="preserve"> PAGEREF _Toc184129726 \h </w:instrText>
             </w:r>
             <w:r>
               <w:rPr>
@@ -7357,7 +7357,7 @@
               <w14:ligatures w14:val="standardContextual"/>
             </w:rPr>
           </w:pPr>
-          <w:hyperlink w:anchor="_Toc184058207" w:history="1">
+          <w:hyperlink w:anchor="_Toc184129727" w:history="1">
             <w:r>
               <w:rPr>
                 <w:rStyle w:val="Hyperlink"/>
@@ -7385,7 +7385,7 @@
                 <w:noProof/>
                 <w:webHidden/>
               </w:rPr>
-              <w:instrText xml:space="preserve"> PAGEREF _Toc184058207 \h </w:instrText>
+              <w:instrText xml:space="preserve"> PAGEREF _Toc184129727 \h </w:instrText>
             </w:r>
             <w:r>
               <w:rPr>
@@ -7426,7 +7426,7 @@
               <w14:ligatures w14:val="standardContextual"/>
             </w:rPr>
           </w:pPr>
-          <w:hyperlink w:anchor="_Toc184058208" w:history="1">
+          <w:hyperlink w:anchor="_Toc184129728" w:history="1">
             <w:r>
               <w:rPr>
                 <w:rStyle w:val="Hyperlink"/>
@@ -7454,7 +7454,7 @@
                 <w:noProof/>
                 <w:webHidden/>
               </w:rPr>
-              <w:instrText xml:space="preserve"> PAGEREF _Toc184058208 \h </w:instrText>
+              <w:instrText xml:space="preserve"> PAGEREF _Toc184129728 \h </w:instrText>
             </w:r>
             <w:r>
               <w:rPr>
@@ -7495,7 +7495,7 @@
               <w14:ligatures w14:val="standardContextual"/>
             </w:rPr>
           </w:pPr>
-          <w:hyperlink w:anchor="_Toc184058209" w:history="1">
+          <w:hyperlink w:anchor="_Toc184129729" w:history="1">
             <w:r>
               <w:rPr>
                 <w:rStyle w:val="Hyperlink"/>
@@ -7523,7 +7523,7 @@
                 <w:noProof/>
                 <w:webHidden/>
               </w:rPr>
-              <w:instrText xml:space="preserve"> PAGEREF _Toc184058209 \h </w:instrText>
+              <w:instrText xml:space="preserve"> PAGEREF _Toc184129729 \h </w:instrText>
             </w:r>
             <w:r>
               <w:rPr>
@@ -7564,7 +7564,7 @@
               <w14:ligatures w14:val="standardContextual"/>
             </w:rPr>
           </w:pPr>
-          <w:hyperlink w:anchor="_Toc184058210" w:history="1">
+          <w:hyperlink w:anchor="_Toc184129730" w:history="1">
             <w:r>
               <w:rPr>
                 <w:rStyle w:val="Hyperlink"/>
@@ -7592,7 +7592,7 @@
                 <w:noProof/>
                 <w:webHidden/>
               </w:rPr>
-              <w:instrText xml:space="preserve"> PAGEREF _Toc184058210 \h </w:instrText>
+              <w:instrText xml:space="preserve"> PAGEREF _Toc184129730 \h </w:instrText>
             </w:r>
             <w:r>
               <w:rPr>
@@ -7633,7 +7633,7 @@
               <w14:ligatures w14:val="standardContextual"/>
             </w:rPr>
           </w:pPr>
-          <w:hyperlink w:anchor="_Toc184058211" w:history="1">
+          <w:hyperlink w:anchor="_Toc184129731" w:history="1">
             <w:r>
               <w:rPr>
                 <w:rStyle w:val="Hyperlink"/>
@@ -7661,7 +7661,7 @@
                 <w:noProof/>
                 <w:webHidden/>
               </w:rPr>
-              <w:instrText xml:space="preserve"> PAGEREF _Toc184058211 \h </w:instrText>
+              <w:instrText xml:space="preserve"> PAGEREF _Toc184129731 \h </w:instrText>
             </w:r>
             <w:r>
               <w:rPr>
@@ -7702,7 +7702,7 @@
               <w14:ligatures w14:val="standardContextual"/>
             </w:rPr>
           </w:pPr>
-          <w:hyperlink w:anchor="_Toc184058212" w:history="1">
+          <w:hyperlink w:anchor="_Toc184129732" w:history="1">
             <w:r>
               <w:rPr>
                 <w:rStyle w:val="Hyperlink"/>
@@ -7730,7 +7730,7 @@
                 <w:noProof/>
                 <w:webHidden/>
               </w:rPr>
-              <w:instrText xml:space="preserve"> PAGEREF _Toc184058212 \h </w:instrText>
+              <w:instrText xml:space="preserve"> PAGEREF _Toc184129732 \h </w:instrText>
             </w:r>
             <w:r>
               <w:rPr>
@@ -7771,7 +7771,7 @@
               <w14:ligatures w14:val="standardContextual"/>
             </w:rPr>
           </w:pPr>
-          <w:hyperlink w:anchor="_Toc184058213" w:history="1">
+          <w:hyperlink w:anchor="_Toc184129733" w:history="1">
             <w:r>
               <w:rPr>
                 <w:rStyle w:val="Hyperlink"/>
@@ -7799,7 +7799,7 @@
                 <w:noProof/>
                 <w:webHidden/>
               </w:rPr>
-              <w:instrText xml:space="preserve"> PAGEREF _Toc184058213 \h </w:instrText>
+              <w:instrText xml:space="preserve"> PAGEREF _Toc184129733 \h </w:instrText>
             </w:r>
             <w:r>
               <w:rPr>
@@ -7840,7 +7840,7 @@
               <w14:ligatures w14:val="standardContextual"/>
             </w:rPr>
           </w:pPr>
-          <w:hyperlink w:anchor="_Toc184058214" w:history="1">
+          <w:hyperlink w:anchor="_Toc184129734" w:history="1">
             <w:r>
               <w:rPr>
                 <w:rStyle w:val="Hyperlink"/>
@@ -7868,7 +7868,7 @@
                 <w:noProof/>
                 <w:webHidden/>
               </w:rPr>
-              <w:instrText xml:space="preserve"> PAGEREF _Toc184058214 \h </w:instrText>
+              <w:instrText xml:space="preserve"> PAGEREF _Toc184129734 \h </w:instrText>
             </w:r>
             <w:r>
               <w:rPr>
@@ -7909,7 +7909,7 @@
               <w14:ligatures w14:val="standardContextual"/>
             </w:rPr>
           </w:pPr>
-          <w:hyperlink w:anchor="_Toc184058215" w:history="1">
+          <w:hyperlink w:anchor="_Toc184129735" w:history="1">
             <w:r>
               <w:rPr>
                 <w:rStyle w:val="Hyperlink"/>
@@ -7937,7 +7937,7 @@
                 <w:noProof/>
                 <w:webHidden/>
               </w:rPr>
-              <w:instrText xml:space="preserve"> PAGEREF _Toc184058215 \h </w:instrText>
+              <w:instrText xml:space="preserve"> PAGEREF _Toc184129735 \h </w:instrText>
             </w:r>
             <w:r>
               <w:rPr>
@@ -7978,7 +7978,7 @@
               <w14:ligatures w14:val="standardContextual"/>
             </w:rPr>
           </w:pPr>
-          <w:hyperlink w:anchor="_Toc184058216" w:history="1">
+          <w:hyperlink w:anchor="_Toc184129736" w:history="1">
             <w:r>
               <w:rPr>
                 <w:rStyle w:val="Hyperlink"/>
@@ -8006,7 +8006,7 @@
                 <w:noProof/>
                 <w:webHidden/>
               </w:rPr>
-              <w:instrText xml:space="preserve"> PAGEREF _Toc184058216 \h </w:instrText>
+              <w:instrText xml:space="preserve"> PAGEREF _Toc184129736 \h </w:instrText>
             </w:r>
             <w:r>
               <w:rPr>
@@ -8047,7 +8047,7 @@
               <w14:ligatures w14:val="standardContextual"/>
             </w:rPr>
           </w:pPr>
-          <w:hyperlink w:anchor="_Toc184058217" w:history="1">
+          <w:hyperlink w:anchor="_Toc184129737" w:history="1">
             <w:r>
               <w:rPr>
                 <w:rStyle w:val="Hyperlink"/>
@@ -8075,7 +8075,7 @@
                 <w:noProof/>
                 <w:webHidden/>
               </w:rPr>
-              <w:instrText xml:space="preserve"> PAGEREF _Toc184058217 \h </w:instrText>
+              <w:instrText xml:space="preserve"> PAGEREF _Toc184129737 \h </w:instrText>
             </w:r>
             <w:r>
               <w:rPr>
@@ -8116,7 +8116,7 @@
               <w14:ligatures w14:val="standardContextual"/>
             </w:rPr>
           </w:pPr>
-          <w:hyperlink w:anchor="_Toc184058218" w:history="1">
+          <w:hyperlink w:anchor="_Toc184129738" w:history="1">
             <w:r>
               <w:rPr>
                 <w:rStyle w:val="Hyperlink"/>
@@ -8144,7 +8144,7 @@
                 <w:noProof/>
                 <w:webHidden/>
               </w:rPr>
-              <w:instrText xml:space="preserve"> PAGEREF _Toc184058218 \h </w:instrText>
+              <w:instrText xml:space="preserve"> PAGEREF _Toc184129738 \h </w:instrText>
             </w:r>
             <w:r>
               <w:rPr>
@@ -8185,7 +8185,7 @@
               <w14:ligatures w14:val="standardContextual"/>
             </w:rPr>
           </w:pPr>
-          <w:hyperlink w:anchor="_Toc184058219" w:history="1">
+          <w:hyperlink w:anchor="_Toc184129739" w:history="1">
             <w:r>
               <w:rPr>
                 <w:rStyle w:val="Hyperlink"/>
@@ -8213,7 +8213,7 @@
                 <w:noProof/>
                 <w:webHidden/>
               </w:rPr>
-              <w:instrText xml:space="preserve"> PAGEREF _Toc184058219 \h </w:instrText>
+              <w:instrText xml:space="preserve"> PAGEREF _Toc184129739 \h </w:instrText>
             </w:r>
             <w:r>
               <w:rPr>
@@ -8254,7 +8254,7 @@
               <w14:ligatures w14:val="standardContextual"/>
             </w:rPr>
           </w:pPr>
-          <w:hyperlink w:anchor="_Toc184058220" w:history="1">
+          <w:hyperlink w:anchor="_Toc184129740" w:history="1">
             <w:r>
               <w:rPr>
                 <w:rStyle w:val="Hyperlink"/>
@@ -8282,7 +8282,7 @@
                 <w:noProof/>
                 <w:webHidden/>
               </w:rPr>
-              <w:instrText xml:space="preserve"> PAGEREF _Toc184058220 \h </w:instrText>
+              <w:instrText xml:space="preserve"> PAGEREF _Toc184129740 \h </w:instrText>
             </w:r>
             <w:r>
               <w:rPr>
@@ -8323,7 +8323,7 @@
               <w14:ligatures w14:val="standardContextual"/>
             </w:rPr>
           </w:pPr>
-          <w:hyperlink w:anchor="_Toc184058221" w:history="1">
+          <w:hyperlink w:anchor="_Toc184129741" w:history="1">
             <w:r>
               <w:rPr>
                 <w:rStyle w:val="Hyperlink"/>
@@ -8351,7 +8351,7 @@
                 <w:noProof/>
                 <w:webHidden/>
               </w:rPr>
-              <w:instrText xml:space="preserve"> PAGEREF _Toc184058221 \h </w:instrText>
+              <w:instrText xml:space="preserve"> PAGEREF _Toc184129741 \h </w:instrText>
             </w:r>
             <w:r>
               <w:rPr>
@@ -8392,7 +8392,7 @@
               <w14:ligatures w14:val="standardContextual"/>
             </w:rPr>
           </w:pPr>
-          <w:hyperlink w:anchor="_Toc184058222" w:history="1">
+          <w:hyperlink w:anchor="_Toc184129742" w:history="1">
             <w:r>
               <w:rPr>
                 <w:rStyle w:val="Hyperlink"/>
@@ -8420,7 +8420,7 @@
                 <w:noProof/>
                 <w:webHidden/>
               </w:rPr>
-              <w:instrText xml:space="preserve"> PAGEREF _Toc184058222 \h </w:instrText>
+              <w:instrText xml:space="preserve"> PAGEREF _Toc184129742 \h </w:instrText>
             </w:r>
             <w:r>
               <w:rPr>
@@ -8461,7 +8461,7 @@
               <w14:ligatures w14:val="standardContextual"/>
             </w:rPr>
           </w:pPr>
-          <w:hyperlink w:anchor="_Toc184058223" w:history="1">
+          <w:hyperlink w:anchor="_Toc184129743" w:history="1">
             <w:r>
               <w:rPr>
                 <w:rStyle w:val="Hyperlink"/>
@@ -8489,7 +8489,7 @@
                 <w:noProof/>
                 <w:webHidden/>
               </w:rPr>
-              <w:instrText xml:space="preserve"> PAGEREF _Toc184058223 \h </w:instrText>
+              <w:instrText xml:space="preserve"> PAGEREF _Toc184129743 \h </w:instrText>
             </w:r>
             <w:r>
               <w:rPr>
@@ -8530,7 +8530,7 @@
               <w14:ligatures w14:val="standardContextual"/>
             </w:rPr>
           </w:pPr>
-          <w:hyperlink w:anchor="_Toc184058224" w:history="1">
+          <w:hyperlink w:anchor="_Toc184129744" w:history="1">
             <w:r>
               <w:rPr>
                 <w:rStyle w:val="Hyperlink"/>
@@ -8558,7 +8558,7 @@
                 <w:noProof/>
                 <w:webHidden/>
               </w:rPr>
-              <w:instrText xml:space="preserve"> PAGEREF _Toc184058224 \h </w:instrText>
+              <w:instrText xml:space="preserve"> PAGEREF _Toc184129744 \h </w:instrText>
             </w:r>
             <w:r>
               <w:rPr>
@@ -8599,7 +8599,7 @@
               <w14:ligatures w14:val="standardContextual"/>
             </w:rPr>
           </w:pPr>
-          <w:hyperlink w:anchor="_Toc184058225" w:history="1">
+          <w:hyperlink w:anchor="_Toc184129745" w:history="1">
             <w:r>
               <w:rPr>
                 <w:rStyle w:val="Hyperlink"/>
@@ -8627,7 +8627,7 @@
                 <w:noProof/>
                 <w:webHidden/>
               </w:rPr>
-              <w:instrText xml:space="preserve"> PAGEREF _Toc184058225 \h </w:instrText>
+              <w:instrText xml:space="preserve"> PAGEREF _Toc184129745 \h </w:instrText>
             </w:r>
             <w:r>
               <w:rPr>
@@ -8668,7 +8668,7 @@
               <w14:ligatures w14:val="standardContextual"/>
             </w:rPr>
           </w:pPr>
-          <w:hyperlink w:anchor="_Toc184058226" w:history="1">
+          <w:hyperlink w:anchor="_Toc184129746" w:history="1">
             <w:r>
               <w:rPr>
                 <w:rStyle w:val="Hyperlink"/>
@@ -8696,7 +8696,7 @@
                 <w:noProof/>
                 <w:webHidden/>
               </w:rPr>
-              <w:instrText xml:space="preserve"> PAGEREF _Toc184058226 \h </w:instrText>
+              <w:instrText xml:space="preserve"> PAGEREF _Toc184129746 \h </w:instrText>
             </w:r>
             <w:r>
               <w:rPr>
@@ -8737,7 +8737,7 @@
               <w14:ligatures w14:val="standardContextual"/>
             </w:rPr>
           </w:pPr>
-          <w:hyperlink w:anchor="_Toc184058227" w:history="1">
+          <w:hyperlink w:anchor="_Toc184129747" w:history="1">
             <w:r>
               <w:rPr>
                 <w:rStyle w:val="Hyperlink"/>
@@ -8765,7 +8765,7 @@
                 <w:noProof/>
                 <w:webHidden/>
               </w:rPr>
-              <w:instrText xml:space="preserve"> PAGEREF _Toc184058227 \h </w:instrText>
+              <w:instrText xml:space="preserve"> PAGEREF _Toc184129747 \h </w:instrText>
             </w:r>
             <w:r>
               <w:rPr>
@@ -8806,7 +8806,7 @@
               <w14:ligatures w14:val="standardContextual"/>
             </w:rPr>
           </w:pPr>
-          <w:hyperlink w:anchor="_Toc184058228" w:history="1">
+          <w:hyperlink w:anchor="_Toc184129748" w:history="1">
             <w:r>
               <w:rPr>
                 <w:rStyle w:val="Hyperlink"/>
@@ -8834,7 +8834,7 @@
                 <w:noProof/>
                 <w:webHidden/>
               </w:rPr>
-              <w:instrText xml:space="preserve"> PAGEREF _Toc184058228 \h </w:instrText>
+              <w:instrText xml:space="preserve"> PAGEREF _Toc184129748 \h </w:instrText>
             </w:r>
             <w:r>
               <w:rPr>
@@ -8875,7 +8875,7 @@
               <w14:ligatures w14:val="standardContextual"/>
             </w:rPr>
           </w:pPr>
-          <w:hyperlink w:anchor="_Toc184058229" w:history="1">
+          <w:hyperlink w:anchor="_Toc184129749" w:history="1">
             <w:r>
               <w:rPr>
                 <w:rStyle w:val="Hyperlink"/>
@@ -8903,7 +8903,7 @@
                 <w:noProof/>
                 <w:webHidden/>
               </w:rPr>
-              <w:instrText xml:space="preserve"> PAGEREF _Toc184058229 \h </w:instrText>
+              <w:instrText xml:space="preserve"> PAGEREF _Toc184129749 \h </w:instrText>
             </w:r>
             <w:r>
               <w:rPr>
@@ -8944,7 +8944,7 @@
               <w14:ligatures w14:val="standardContextual"/>
             </w:rPr>
           </w:pPr>
-          <w:hyperlink w:anchor="_Toc184058230" w:history="1">
+          <w:hyperlink w:anchor="_Toc184129750" w:history="1">
             <w:r>
               <w:rPr>
                 <w:rStyle w:val="Hyperlink"/>
@@ -8972,7 +8972,7 @@
                 <w:noProof/>
                 <w:webHidden/>
               </w:rPr>
-              <w:instrText xml:space="preserve"> PAGEREF _Toc184058230 \h </w:instrText>
+              <w:instrText xml:space="preserve"> PAGEREF _Toc184129750 \h </w:instrText>
             </w:r>
             <w:r>
               <w:rPr>
@@ -9013,7 +9013,7 @@
               <w14:ligatures w14:val="standardContextual"/>
             </w:rPr>
           </w:pPr>
-          <w:hyperlink w:anchor="_Toc184058231" w:history="1">
+          <w:hyperlink w:anchor="_Toc184129751" w:history="1">
             <w:r>
               <w:rPr>
                 <w:rStyle w:val="Hyperlink"/>
@@ -9041,7 +9041,7 @@
                 <w:noProof/>
                 <w:webHidden/>
               </w:rPr>
-              <w:instrText xml:space="preserve"> PAGEREF _Toc184058231 \h </w:instrText>
+              <w:instrText xml:space="preserve"> PAGEREF _Toc184129751 \h </w:instrText>
             </w:r>
             <w:r>
               <w:rPr>
@@ -9082,7 +9082,7 @@
               <w14:ligatures w14:val="standardContextual"/>
             </w:rPr>
           </w:pPr>
-          <w:hyperlink w:anchor="_Toc184058232" w:history="1">
+          <w:hyperlink w:anchor="_Toc184129752" w:history="1">
             <w:r>
               <w:rPr>
                 <w:rStyle w:val="Hyperlink"/>
@@ -9110,7 +9110,7 @@
                 <w:noProof/>
                 <w:webHidden/>
               </w:rPr>
-              <w:instrText xml:space="preserve"> PAGEREF _Toc184058232 \h </w:instrText>
+              <w:instrText xml:space="preserve"> PAGEREF _Toc184129752 \h </w:instrText>
             </w:r>
             <w:r>
               <w:rPr>
@@ -9151,7 +9151,7 @@
               <w14:ligatures w14:val="standardContextual"/>
             </w:rPr>
           </w:pPr>
-          <w:hyperlink w:anchor="_Toc184058233" w:history="1">
+          <w:hyperlink w:anchor="_Toc184129753" w:history="1">
             <w:r>
               <w:rPr>
                 <w:rStyle w:val="Hyperlink"/>
@@ -9179,7 +9179,7 @@
                 <w:noProof/>
                 <w:webHidden/>
               </w:rPr>
-              <w:instrText xml:space="preserve"> PAGEREF _Toc184058233 \h </w:instrText>
+              <w:instrText xml:space="preserve"> PAGEREF _Toc184129753 \h </w:instrText>
             </w:r>
             <w:r>
               <w:rPr>
@@ -9220,7 +9220,7 @@
               <w14:ligatures w14:val="standardContextual"/>
             </w:rPr>
           </w:pPr>
-          <w:hyperlink w:anchor="_Toc184058234" w:history="1">
+          <w:hyperlink w:anchor="_Toc184129754" w:history="1">
             <w:r>
               <w:rPr>
                 <w:rStyle w:val="Hyperlink"/>
@@ -9248,7 +9248,7 @@
                 <w:noProof/>
                 <w:webHidden/>
               </w:rPr>
-              <w:instrText xml:space="preserve"> PAGEREF _Toc184058234 \h </w:instrText>
+              <w:instrText xml:space="preserve"> PAGEREF _Toc184129754 \h </w:instrText>
             </w:r>
             <w:r>
               <w:rPr>
@@ -9289,7 +9289,7 @@
               <w14:ligatures w14:val="standardContextual"/>
             </w:rPr>
           </w:pPr>
-          <w:hyperlink w:anchor="_Toc184058235" w:history="1">
+          <w:hyperlink w:anchor="_Toc184129755" w:history="1">
             <w:r>
               <w:rPr>
                 <w:rStyle w:val="Hyperlink"/>
@@ -9317,7 +9317,7 @@
                 <w:noProof/>
                 <w:webHidden/>
               </w:rPr>
-              <w:instrText xml:space="preserve"> PAGEREF _Toc184058235 \h </w:instrText>
+              <w:instrText xml:space="preserve"> PAGEREF _Toc184129755 \h </w:instrText>
             </w:r>
             <w:r>
               <w:rPr>
@@ -9358,7 +9358,7 @@
               <w14:ligatures w14:val="standardContextual"/>
             </w:rPr>
           </w:pPr>
-          <w:hyperlink w:anchor="_Toc184058236" w:history="1">
+          <w:hyperlink w:anchor="_Toc184129756" w:history="1">
             <w:r>
               <w:rPr>
                 <w:rStyle w:val="Hyperlink"/>
@@ -9386,7 +9386,7 @@
                 <w:noProof/>
                 <w:webHidden/>
               </w:rPr>
-              <w:instrText xml:space="preserve"> PAGEREF _Toc184058236 \h </w:instrText>
+              <w:instrText xml:space="preserve"> PAGEREF _Toc184129756 \h </w:instrText>
             </w:r>
             <w:r>
               <w:rPr>
@@ -9427,7 +9427,7 @@
               <w14:ligatures w14:val="standardContextual"/>
             </w:rPr>
           </w:pPr>
-          <w:hyperlink w:anchor="_Toc184058237" w:history="1">
+          <w:hyperlink w:anchor="_Toc184129757" w:history="1">
             <w:r>
               <w:rPr>
                 <w:rStyle w:val="Hyperlink"/>
@@ -9455,7 +9455,7 @@
                 <w:noProof/>
                 <w:webHidden/>
               </w:rPr>
-              <w:instrText xml:space="preserve"> PAGEREF _Toc184058237 \h </w:instrText>
+              <w:instrText xml:space="preserve"> PAGEREF _Toc184129757 \h </w:instrText>
             </w:r>
             <w:r>
               <w:rPr>
@@ -9500,7 +9500,7 @@
               <w14:ligatures w14:val="standardContextual"/>
             </w:rPr>
           </w:pPr>
-          <w:hyperlink w:anchor="_Toc184058238" w:history="1">
+          <w:hyperlink w:anchor="_Toc184129758" w:history="1">
             <w:r>
               <w:rPr>
                 <w:rStyle w:val="Hyperlink"/>
@@ -9523,7 +9523,7 @@
               <w:rPr>
                 <w:webHidden/>
               </w:rPr>
-              <w:instrText xml:space="preserve"> PAGEREF _Toc184058238 \h </w:instrText>
+              <w:instrText xml:space="preserve"> PAGEREF _Toc184129758 \h </w:instrText>
             </w:r>
             <w:r>
               <w:rPr>
@@ -9560,7 +9560,7 @@
               <w14:ligatures w14:val="standardContextual"/>
             </w:rPr>
           </w:pPr>
-          <w:hyperlink w:anchor="_Toc184058239" w:history="1">
+          <w:hyperlink w:anchor="_Toc184129759" w:history="1">
             <w:r>
               <w:rPr>
                 <w:rStyle w:val="Hyperlink"/>
@@ -9588,7 +9588,7 @@
                 <w:noProof/>
                 <w:webHidden/>
               </w:rPr>
-              <w:instrText xml:space="preserve"> PAGEREF _Toc184058239 \h </w:instrText>
+              <w:instrText xml:space="preserve"> PAGEREF _Toc184129759 \h </w:instrText>
             </w:r>
             <w:r>
               <w:rPr>
@@ -9629,7 +9629,7 @@
               <w14:ligatures w14:val="standardContextual"/>
             </w:rPr>
           </w:pPr>
-          <w:hyperlink w:anchor="_Toc184058240" w:history="1">
+          <w:hyperlink w:anchor="_Toc184129760" w:history="1">
             <w:r>
               <w:rPr>
                 <w:rStyle w:val="Hyperlink"/>
@@ -9657,7 +9657,7 @@
                 <w:noProof/>
                 <w:webHidden/>
               </w:rPr>
-              <w:instrText xml:space="preserve"> PAGEREF _Toc184058240 \h </w:instrText>
+              <w:instrText xml:space="preserve"> PAGEREF _Toc184129760 \h </w:instrText>
             </w:r>
             <w:r>
               <w:rPr>
@@ -9698,7 +9698,7 @@
               <w14:ligatures w14:val="standardContextual"/>
             </w:rPr>
           </w:pPr>
-          <w:hyperlink w:anchor="_Toc184058241" w:history="1">
+          <w:hyperlink w:anchor="_Toc184129761" w:history="1">
             <w:r>
               <w:rPr>
                 <w:rStyle w:val="Hyperlink"/>
@@ -9726,7 +9726,7 @@
                 <w:noProof/>
                 <w:webHidden/>
               </w:rPr>
-              <w:instrText xml:space="preserve"> PAGEREF _Toc184058241 \h </w:instrText>
+              <w:instrText xml:space="preserve"> PAGEREF _Toc184129761 \h </w:instrText>
             </w:r>
             <w:r>
               <w:rPr>
@@ -9767,7 +9767,7 @@
               <w14:ligatures w14:val="standardContextual"/>
             </w:rPr>
           </w:pPr>
-          <w:hyperlink w:anchor="_Toc184058242" w:history="1">
+          <w:hyperlink w:anchor="_Toc184129762" w:history="1">
             <w:r>
               <w:rPr>
                 <w:rStyle w:val="Hyperlink"/>
@@ -9795,7 +9795,7 @@
                 <w:noProof/>
                 <w:webHidden/>
               </w:rPr>
-              <w:instrText xml:space="preserve"> PAGEREF _Toc184058242 \h </w:instrText>
+              <w:instrText xml:space="preserve"> PAGEREF _Toc184129762 \h </w:instrText>
             </w:r>
             <w:r>
               <w:rPr>
@@ -9836,7 +9836,7 @@
               <w14:ligatures w14:val="standardContextual"/>
             </w:rPr>
           </w:pPr>
-          <w:hyperlink w:anchor="_Toc184058243" w:history="1">
+          <w:hyperlink w:anchor="_Toc184129763" w:history="1">
             <w:r>
               <w:rPr>
                 <w:rStyle w:val="Hyperlink"/>
@@ -9864,7 +9864,7 @@
                 <w:noProof/>
                 <w:webHidden/>
               </w:rPr>
-              <w:instrText xml:space="preserve"> PAGEREF _Toc184058243 \h </w:instrText>
+              <w:instrText xml:space="preserve"> PAGEREF _Toc184129763 \h </w:instrText>
             </w:r>
             <w:r>
               <w:rPr>
@@ -9905,7 +9905,7 @@
               <w14:ligatures w14:val="standardContextual"/>
             </w:rPr>
           </w:pPr>
-          <w:hyperlink w:anchor="_Toc184058244" w:history="1">
+          <w:hyperlink w:anchor="_Toc184129764" w:history="1">
             <w:r>
               <w:rPr>
                 <w:rStyle w:val="Hyperlink"/>
@@ -9933,7 +9933,7 @@
                 <w:noProof/>
                 <w:webHidden/>
               </w:rPr>
-              <w:instrText xml:space="preserve"> PAGEREF _Toc184058244 \h </w:instrText>
+              <w:instrText xml:space="preserve"> PAGEREF _Toc184129764 \h </w:instrText>
             </w:r>
             <w:r>
               <w:rPr>
@@ -9974,7 +9974,7 @@
               <w14:ligatures w14:val="standardContextual"/>
             </w:rPr>
           </w:pPr>
-          <w:hyperlink w:anchor="_Toc184058245" w:history="1">
+          <w:hyperlink w:anchor="_Toc184129765" w:history="1">
             <w:r>
               <w:rPr>
                 <w:rStyle w:val="Hyperlink"/>
@@ -10002,7 +10002,7 @@
                 <w:noProof/>
                 <w:webHidden/>
               </w:rPr>
-              <w:instrText xml:space="preserve"> PAGEREF _Toc184058245 \h </w:instrText>
+              <w:instrText xml:space="preserve"> PAGEREF _Toc184129765 \h </w:instrText>
             </w:r>
             <w:r>
               <w:rPr>
@@ -10043,7 +10043,7 @@
               <w14:ligatures w14:val="standardContextual"/>
             </w:rPr>
           </w:pPr>
-          <w:hyperlink w:anchor="_Toc184058246" w:history="1">
+          <w:hyperlink w:anchor="_Toc184129766" w:history="1">
             <w:r>
               <w:rPr>
                 <w:rStyle w:val="Hyperlink"/>
@@ -10071,7 +10071,7 @@
                 <w:noProof/>
                 <w:webHidden/>
               </w:rPr>
-              <w:instrText xml:space="preserve"> PAGEREF _Toc184058246 \h </w:instrText>
+              <w:instrText xml:space="preserve"> PAGEREF _Toc184129766 \h </w:instrText>
             </w:r>
             <w:r>
               <w:rPr>
@@ -10112,7 +10112,7 @@
               <w14:ligatures w14:val="standardContextual"/>
             </w:rPr>
           </w:pPr>
-          <w:hyperlink w:anchor="_Toc184058247" w:history="1">
+          <w:hyperlink w:anchor="_Toc184129767" w:history="1">
             <w:r>
               <w:rPr>
                 <w:rStyle w:val="Hyperlink"/>
@@ -10140,7 +10140,7 @@
                 <w:noProof/>
                 <w:webHidden/>
               </w:rPr>
-              <w:instrText xml:space="preserve"> PAGEREF _Toc184058247 \h </w:instrText>
+              <w:instrText xml:space="preserve"> PAGEREF _Toc184129767 \h </w:instrText>
             </w:r>
             <w:r>
               <w:rPr>
@@ -10160,7 +10160,7 @@
                 <w:noProof/>
                 <w:webHidden/>
               </w:rPr>
-              <w:t>26</w:t>
+              <w:t>25</w:t>
             </w:r>
             <w:r>
               <w:rPr>
@@ -10181,7 +10181,7 @@
               <w14:ligatures w14:val="standardContextual"/>
             </w:rPr>
           </w:pPr>
-          <w:hyperlink w:anchor="_Toc184058248" w:history="1">
+          <w:hyperlink w:anchor="_Toc184129768" w:history="1">
             <w:r>
               <w:rPr>
                 <w:rStyle w:val="Hyperlink"/>
@@ -10209,7 +10209,7 @@
                 <w:noProof/>
                 <w:webHidden/>
               </w:rPr>
-              <w:instrText xml:space="preserve"> PAGEREF _Toc184058248 \h </w:instrText>
+              <w:instrText xml:space="preserve"> PAGEREF _Toc184129768 \h </w:instrText>
             </w:r>
             <w:r>
               <w:rPr>
@@ -10250,7 +10250,7 @@
               <w14:ligatures w14:val="standardContextual"/>
             </w:rPr>
           </w:pPr>
-          <w:hyperlink w:anchor="_Toc184058249" w:history="1">
+          <w:hyperlink w:anchor="_Toc184129769" w:history="1">
             <w:r>
               <w:rPr>
                 <w:rStyle w:val="Hyperlink"/>
@@ -10278,7 +10278,7 @@
                 <w:noProof/>
                 <w:webHidden/>
               </w:rPr>
-              <w:instrText xml:space="preserve"> PAGEREF _Toc184058249 \h </w:instrText>
+              <w:instrText xml:space="preserve"> PAGEREF _Toc184129769 \h </w:instrText>
             </w:r>
             <w:r>
               <w:rPr>
@@ -10319,14 +10319,14 @@
               <w14:ligatures w14:val="standardContextual"/>
             </w:rPr>
           </w:pPr>
-          <w:hyperlink w:anchor="_Toc184058250" w:history="1">
+          <w:hyperlink w:anchor="_Toc184129770" w:history="1">
             <w:r>
               <w:rPr>
                 <w:rStyle w:val="Hyperlink"/>
                 <w:rFonts w:eastAsia="SimSun"/>
                 <w:noProof/>
               </w:rPr>
-              <w:t>3.2.8. Oders</w:t>
+              <w:t>3.2.8. Orders</w:t>
             </w:r>
             <w:r>
               <w:rPr>
@@ -10347,7 +10347,7 @@
                 <w:noProof/>
                 <w:webHidden/>
               </w:rPr>
-              <w:instrText xml:space="preserve"> PAGEREF _Toc184058250 \h </w:instrText>
+              <w:instrText xml:space="preserve"> PAGEREF _Toc184129770 \h </w:instrText>
             </w:r>
             <w:r>
               <w:rPr>
@@ -10367,7 +10367,7 @@
                 <w:noProof/>
                 <w:webHidden/>
               </w:rPr>
-              <w:t>29</w:t>
+              <w:t>28</w:t>
             </w:r>
             <w:r>
               <w:rPr>
@@ -10388,14 +10388,14 @@
               <w14:ligatures w14:val="standardContextual"/>
             </w:rPr>
           </w:pPr>
-          <w:hyperlink w:anchor="_Toc184058251" w:history="1">
+          <w:hyperlink w:anchor="_Toc184129771" w:history="1">
             <w:r>
               <w:rPr>
                 <w:rStyle w:val="Hyperlink"/>
                 <w:rFonts w:eastAsia="SimSun"/>
                 <w:noProof/>
               </w:rPr>
-              <w:t>3.2.9. OderItems</w:t>
+              <w:t>3.2.9. OrderItems</w:t>
             </w:r>
             <w:r>
               <w:rPr>
@@ -10416,7 +10416,7 @@
                 <w:noProof/>
                 <w:webHidden/>
               </w:rPr>
-              <w:instrText xml:space="preserve"> PAGEREF _Toc184058251 \h </w:instrText>
+              <w:instrText xml:space="preserve"> PAGEREF _Toc184129771 \h </w:instrText>
             </w:r>
             <w:r>
               <w:rPr>
@@ -10457,7 +10457,7 @@
               <w14:ligatures w14:val="standardContextual"/>
             </w:rPr>
           </w:pPr>
-          <w:hyperlink w:anchor="_Toc184058252" w:history="1">
+          <w:hyperlink w:anchor="_Toc184129772" w:history="1">
             <w:r>
               <w:rPr>
                 <w:rStyle w:val="Hyperlink"/>
@@ -10485,7 +10485,7 @@
                 <w:noProof/>
                 <w:webHidden/>
               </w:rPr>
-              <w:instrText xml:space="preserve"> PAGEREF _Toc184058252 \h </w:instrText>
+              <w:instrText xml:space="preserve"> PAGEREF _Toc184129772 \h </w:instrText>
             </w:r>
             <w:r>
               <w:rPr>
@@ -10526,7 +10526,7 @@
               <w14:ligatures w14:val="standardContextual"/>
             </w:rPr>
           </w:pPr>
-          <w:hyperlink w:anchor="_Toc184058253" w:history="1">
+          <w:hyperlink w:anchor="_Toc184129773" w:history="1">
             <w:r>
               <w:rPr>
                 <w:rStyle w:val="Hyperlink"/>
@@ -10554,7 +10554,7 @@
                 <w:noProof/>
                 <w:webHidden/>
               </w:rPr>
-              <w:instrText xml:space="preserve"> PAGEREF _Toc184058253 \h </w:instrText>
+              <w:instrText xml:space="preserve"> PAGEREF _Toc184129773 \h </w:instrText>
             </w:r>
             <w:r>
               <w:rPr>
@@ -10595,7 +10595,7 @@
               <w14:ligatures w14:val="standardContextual"/>
             </w:rPr>
           </w:pPr>
-          <w:hyperlink w:anchor="_Toc184058254" w:history="1">
+          <w:hyperlink w:anchor="_Toc184129774" w:history="1">
             <w:r>
               <w:rPr>
                 <w:rStyle w:val="Hyperlink"/>
@@ -10623,7 +10623,7 @@
                 <w:noProof/>
                 <w:webHidden/>
               </w:rPr>
-              <w:instrText xml:space="preserve"> PAGEREF _Toc184058254 \h </w:instrText>
+              <w:instrText xml:space="preserve"> PAGEREF _Toc184129774 \h </w:instrText>
             </w:r>
             <w:r>
               <w:rPr>
@@ -10664,7 +10664,7 @@
               <w14:ligatures w14:val="standardContextual"/>
             </w:rPr>
           </w:pPr>
-          <w:hyperlink w:anchor="_Toc184058255" w:history="1">
+          <w:hyperlink w:anchor="_Toc184129775" w:history="1">
             <w:r>
               <w:rPr>
                 <w:rStyle w:val="Hyperlink"/>
@@ -10692,7 +10692,7 @@
                 <w:noProof/>
                 <w:webHidden/>
               </w:rPr>
-              <w:instrText xml:space="preserve"> PAGEREF _Toc184058255 \h </w:instrText>
+              <w:instrText xml:space="preserve"> PAGEREF _Toc184129775 \h </w:instrText>
             </w:r>
             <w:r>
               <w:rPr>
@@ -10733,7 +10733,7 @@
               <w14:ligatures w14:val="standardContextual"/>
             </w:rPr>
           </w:pPr>
-          <w:hyperlink w:anchor="_Toc184058256" w:history="1">
+          <w:hyperlink w:anchor="_Toc184129776" w:history="1">
             <w:r>
               <w:rPr>
                 <w:rStyle w:val="Hyperlink"/>
@@ -10761,7 +10761,7 @@
                 <w:noProof/>
                 <w:webHidden/>
               </w:rPr>
-              <w:instrText xml:space="preserve"> PAGEREF _Toc184058256 \h </w:instrText>
+              <w:instrText xml:space="preserve"> PAGEREF _Toc184129776 \h </w:instrText>
             </w:r>
             <w:r>
               <w:rPr>
@@ -10781,7 +10781,7 @@
                 <w:noProof/>
                 <w:webHidden/>
               </w:rPr>
-              <w:t>34</w:t>
+              <w:t>33</w:t>
             </w:r>
             <w:r>
               <w:rPr>
@@ -10802,7 +10802,7 @@
               <w14:ligatures w14:val="standardContextual"/>
             </w:rPr>
           </w:pPr>
-          <w:hyperlink w:anchor="_Toc184058257" w:history="1">
+          <w:hyperlink w:anchor="_Toc184129777" w:history="1">
             <w:r>
               <w:rPr>
                 <w:rStyle w:val="Hyperlink"/>
@@ -10830,7 +10830,7 @@
                 <w:noProof/>
                 <w:webHidden/>
               </w:rPr>
-              <w:instrText xml:space="preserve"> PAGEREF _Toc184058257 \h </w:instrText>
+              <w:instrText xml:space="preserve"> PAGEREF _Toc184129777 \h </w:instrText>
             </w:r>
             <w:r>
               <w:rPr>
@@ -10871,7 +10871,7 @@
               <w14:ligatures w14:val="standardContextual"/>
             </w:rPr>
           </w:pPr>
-          <w:hyperlink w:anchor="_Toc184058258" w:history="1">
+          <w:hyperlink w:anchor="_Toc184129778" w:history="1">
             <w:r>
               <w:rPr>
                 <w:rStyle w:val="Hyperlink"/>
@@ -10899,7 +10899,7 @@
                 <w:noProof/>
                 <w:webHidden/>
               </w:rPr>
-              <w:instrText xml:space="preserve"> PAGEREF _Toc184058258 \h </w:instrText>
+              <w:instrText xml:space="preserve"> PAGEREF _Toc184129778 \h </w:instrText>
             </w:r>
             <w:r>
               <w:rPr>
@@ -10919,7 +10919,7 @@
                 <w:noProof/>
                 <w:webHidden/>
               </w:rPr>
-              <w:t>35</w:t>
+              <w:t>34</w:t>
             </w:r>
             <w:r>
               <w:rPr>
@@ -10940,7 +10940,7 @@
               <w14:ligatures w14:val="standardContextual"/>
             </w:rPr>
           </w:pPr>
-          <w:hyperlink w:anchor="_Toc184058259" w:history="1">
+          <w:hyperlink w:anchor="_Toc184129779" w:history="1">
             <w:r>
               <w:rPr>
                 <w:rStyle w:val="Hyperlink"/>
@@ -10968,7 +10968,7 @@
                 <w:noProof/>
                 <w:webHidden/>
               </w:rPr>
-              <w:instrText xml:space="preserve"> PAGEREF _Toc184058259 \h </w:instrText>
+              <w:instrText xml:space="preserve"> PAGEREF _Toc184129779 \h </w:instrText>
             </w:r>
             <w:r>
               <w:rPr>
@@ -11009,7 +11009,7 @@
               <w14:ligatures w14:val="standardContextual"/>
             </w:rPr>
           </w:pPr>
-          <w:hyperlink w:anchor="_Toc184058260" w:history="1">
+          <w:hyperlink w:anchor="_Toc184129780" w:history="1">
             <w:r>
               <w:rPr>
                 <w:rStyle w:val="Hyperlink"/>
@@ -11037,7 +11037,7 @@
                 <w:noProof/>
                 <w:webHidden/>
               </w:rPr>
-              <w:instrText xml:space="preserve"> PAGEREF _Toc184058260 \h </w:instrText>
+              <w:instrText xml:space="preserve"> PAGEREF _Toc184129780 \h </w:instrText>
             </w:r>
             <w:r>
               <w:rPr>
@@ -11057,7 +11057,7 @@
                 <w:noProof/>
                 <w:webHidden/>
               </w:rPr>
-              <w:t>36</w:t>
+              <w:t>35</w:t>
             </w:r>
             <w:r>
               <w:rPr>
@@ -11082,7 +11082,7 @@
               <w14:ligatures w14:val="standardContextual"/>
             </w:rPr>
           </w:pPr>
-          <w:hyperlink w:anchor="_Toc184058261" w:history="1">
+          <w:hyperlink w:anchor="_Toc184129781" w:history="1">
             <w:r>
               <w:rPr>
                 <w:rStyle w:val="Hyperlink"/>
@@ -11105,7 +11105,7 @@
               <w:rPr>
                 <w:webHidden/>
               </w:rPr>
-              <w:instrText xml:space="preserve"> PAGEREF _Toc184058261 \h </w:instrText>
+              <w:instrText xml:space="preserve"> PAGEREF _Toc184129781 \h </w:instrText>
             </w:r>
             <w:r>
               <w:rPr>
@@ -11122,7 +11122,7 @@
               <w:rPr>
                 <w:webHidden/>
               </w:rPr>
-              <w:t>37</w:t>
+              <w:t>36</w:t>
             </w:r>
             <w:r>
               <w:rPr>
@@ -11142,7 +11142,7 @@
               <w14:ligatures w14:val="standardContextual"/>
             </w:rPr>
           </w:pPr>
-          <w:hyperlink w:anchor="_Toc184058262" w:history="1">
+          <w:hyperlink w:anchor="_Toc184129782" w:history="1">
             <w:r>
               <w:rPr>
                 <w:rStyle w:val="Hyperlink"/>
@@ -11170,7 +11170,7 @@
                 <w:noProof/>
                 <w:webHidden/>
               </w:rPr>
-              <w:instrText xml:space="preserve"> PAGEREF _Toc184058262 \h </w:instrText>
+              <w:instrText xml:space="preserve"> PAGEREF _Toc184129782 \h </w:instrText>
             </w:r>
             <w:r>
               <w:rPr>
@@ -11190,7 +11190,7 @@
                 <w:noProof/>
                 <w:webHidden/>
               </w:rPr>
-              <w:t>37</w:t>
+              <w:t>36</w:t>
             </w:r>
             <w:r>
               <w:rPr>
@@ -11211,7 +11211,7 @@
               <w14:ligatures w14:val="standardContextual"/>
             </w:rPr>
           </w:pPr>
-          <w:hyperlink w:anchor="_Toc184058263" w:history="1">
+          <w:hyperlink w:anchor="_Toc184129783" w:history="1">
             <w:r>
               <w:rPr>
                 <w:rStyle w:val="Hyperlink"/>
@@ -11239,7 +11239,7 @@
                 <w:noProof/>
                 <w:webHidden/>
               </w:rPr>
-              <w:instrText xml:space="preserve"> PAGEREF _Toc184058263 \h </w:instrText>
+              <w:instrText xml:space="preserve"> PAGEREF _Toc184129783 \h </w:instrText>
             </w:r>
             <w:r>
               <w:rPr>
@@ -11259,7 +11259,7 @@
                 <w:noProof/>
                 <w:webHidden/>
               </w:rPr>
-              <w:t>37</w:t>
+              <w:t>36</w:t>
             </w:r>
             <w:r>
               <w:rPr>
@@ -11280,7 +11280,7 @@
               <w14:ligatures w14:val="standardContextual"/>
             </w:rPr>
           </w:pPr>
-          <w:hyperlink w:anchor="_Toc184058264" w:history="1">
+          <w:hyperlink w:anchor="_Toc184129784" w:history="1">
             <w:r>
               <w:rPr>
                 <w:rStyle w:val="Hyperlink"/>
@@ -11308,7 +11308,7 @@
                 <w:noProof/>
                 <w:webHidden/>
               </w:rPr>
-              <w:instrText xml:space="preserve"> PAGEREF _Toc184058264 \h </w:instrText>
+              <w:instrText xml:space="preserve"> PAGEREF _Toc184129784 \h </w:instrText>
             </w:r>
             <w:r>
               <w:rPr>
@@ -11328,7 +11328,7 @@
                 <w:noProof/>
                 <w:webHidden/>
               </w:rPr>
-              <w:t>37</w:t>
+              <w:t>36</w:t>
             </w:r>
             <w:r>
               <w:rPr>
@@ -11349,7 +11349,7 @@
               <w14:ligatures w14:val="standardContextual"/>
             </w:rPr>
           </w:pPr>
-          <w:hyperlink w:anchor="_Toc184058265" w:history="1">
+          <w:hyperlink w:anchor="_Toc184129785" w:history="1">
             <w:r>
               <w:rPr>
                 <w:rStyle w:val="Hyperlink"/>
@@ -11377,7 +11377,7 @@
                 <w:noProof/>
                 <w:webHidden/>
               </w:rPr>
-              <w:instrText xml:space="preserve"> PAGEREF _Toc184058265 \h </w:instrText>
+              <w:instrText xml:space="preserve"> PAGEREF _Toc184129785 \h </w:instrText>
             </w:r>
             <w:r>
               <w:rPr>
@@ -11418,7 +11418,7 @@
               <w14:ligatures w14:val="standardContextual"/>
             </w:rPr>
           </w:pPr>
-          <w:hyperlink w:anchor="_Toc184058266" w:history="1">
+          <w:hyperlink w:anchor="_Toc184129786" w:history="1">
             <w:r>
               <w:rPr>
                 <w:rStyle w:val="Hyperlink"/>
@@ -11446,7 +11446,7 @@
                 <w:noProof/>
                 <w:webHidden/>
               </w:rPr>
-              <w:instrText xml:space="preserve"> PAGEREF _Toc184058266 \h </w:instrText>
+              <w:instrText xml:space="preserve"> PAGEREF _Toc184129786 \h </w:instrText>
             </w:r>
             <w:r>
               <w:rPr>
@@ -11466,7 +11466,7 @@
                 <w:noProof/>
                 <w:webHidden/>
               </w:rPr>
-              <w:t>38</w:t>
+              <w:t>37</w:t>
             </w:r>
             <w:r>
               <w:rPr>
@@ -11491,7 +11491,7 @@
               <w14:ligatures w14:val="standardContextual"/>
             </w:rPr>
           </w:pPr>
-          <w:hyperlink w:anchor="_Toc184058267" w:history="1">
+          <w:hyperlink w:anchor="_Toc184129787" w:history="1">
             <w:r>
               <w:rPr>
                 <w:rStyle w:val="Hyperlink"/>
@@ -11514,7 +11514,7 @@
               <w:rPr>
                 <w:webHidden/>
               </w:rPr>
-              <w:instrText xml:space="preserve"> PAGEREF _Toc184058267 \h </w:instrText>
+              <w:instrText xml:space="preserve"> PAGEREF _Toc184129787 \h </w:instrText>
             </w:r>
             <w:r>
               <w:rPr>
@@ -11531,7 +11531,7 @@
               <w:rPr>
                 <w:webHidden/>
               </w:rPr>
-              <w:t>39</w:t>
+              <w:t>38</w:t>
             </w:r>
             <w:r>
               <w:rPr>
@@ -11551,7 +11551,7 @@
               <w14:ligatures w14:val="standardContextual"/>
             </w:rPr>
           </w:pPr>
-          <w:hyperlink w:anchor="_Toc184058268" w:history="1">
+          <w:hyperlink w:anchor="_Toc184129788" w:history="1">
             <w:r>
               <w:rPr>
                 <w:rStyle w:val="Hyperlink"/>
@@ -11579,7 +11579,7 @@
                 <w:noProof/>
                 <w:webHidden/>
               </w:rPr>
-              <w:instrText xml:space="preserve"> PAGEREF _Toc184058268 \h </w:instrText>
+              <w:instrText xml:space="preserve"> PAGEREF _Toc184129788 \h </w:instrText>
             </w:r>
             <w:r>
               <w:rPr>
@@ -11599,7 +11599,7 @@
                 <w:noProof/>
                 <w:webHidden/>
               </w:rPr>
-              <w:t>39</w:t>
+              <w:t>38</w:t>
             </w:r>
             <w:r>
               <w:rPr>
@@ -11624,7 +11624,7 @@
               <w14:ligatures w14:val="standardContextual"/>
             </w:rPr>
           </w:pPr>
-          <w:hyperlink w:anchor="_Toc184058269" w:history="1">
+          <w:hyperlink w:anchor="_Toc184129789" w:history="1">
             <w:r>
               <w:rPr>
                 <w:rStyle w:val="Hyperlink"/>
@@ -11647,7 +11647,7 @@
               <w:rPr>
                 <w:webHidden/>
               </w:rPr>
-              <w:instrText xml:space="preserve"> PAGEREF _Toc184058269 \h </w:instrText>
+              <w:instrText xml:space="preserve"> PAGEREF _Toc184129789 \h </w:instrText>
             </w:r>
             <w:r>
               <w:rPr>
@@ -11664,7 +11664,7 @@
               <w:rPr>
                 <w:webHidden/>
               </w:rPr>
-              <w:t>40</w:t>
+              <w:t>39</w:t>
             </w:r>
             <w:r>
               <w:rPr>
@@ -12631,7 +12631,7 @@
         </w:rPr>
         <w:fldChar w:fldCharType="separate"/>
       </w:r>
-      <w:hyperlink w:anchor="_Toc184058277" w:history="1">
+      <w:hyperlink w:anchor="_Toc184129504" w:history="1">
         <w:r>
           <w:rPr>
             <w:rStyle w:val="Hyperlink"/>
@@ -12674,7 +12674,7 @@
             <w:noProof/>
             <w:webHidden/>
           </w:rPr>
-          <w:instrText xml:space="preserve"> PAGEREF _Toc184058277 \h </w:instrText>
+          <w:instrText xml:space="preserve"> PAGEREF _Toc184129504 \h </w:instrText>
         </w:r>
         <w:r>
           <w:rPr>
@@ -12720,7 +12720,7 @@
           <w14:ligatures w14:val="standardContextual"/>
         </w:rPr>
       </w:pPr>
-      <w:hyperlink w:anchor="_Toc184058278" w:history="1">
+      <w:hyperlink w:anchor="_Toc184129505" w:history="1">
         <w:r>
           <w:rPr>
             <w:rStyle w:val="Hyperlink"/>
@@ -12763,7 +12763,7 @@
             <w:noProof/>
             <w:webHidden/>
           </w:rPr>
-          <w:instrText xml:space="preserve"> PAGEREF _Toc184058278 \h </w:instrText>
+          <w:instrText xml:space="preserve"> PAGEREF _Toc184129505 \h </w:instrText>
         </w:r>
         <w:r>
           <w:rPr>
@@ -12809,7 +12809,7 @@
           <w14:ligatures w14:val="standardContextual"/>
         </w:rPr>
       </w:pPr>
-      <w:hyperlink w:anchor="_Toc184058279" w:history="1">
+      <w:hyperlink w:anchor="_Toc184129506" w:history="1">
         <w:r>
           <w:rPr>
             <w:rStyle w:val="Hyperlink"/>
@@ -12852,7 +12852,7 @@
             <w:noProof/>
             <w:webHidden/>
           </w:rPr>
-          <w:instrText xml:space="preserve"> PAGEREF _Toc184058279 \h </w:instrText>
+          <w:instrText xml:space="preserve"> PAGEREF _Toc184129506 \h </w:instrText>
         </w:r>
         <w:r>
           <w:rPr>
@@ -12898,7 +12898,7 @@
           <w14:ligatures w14:val="standardContextual"/>
         </w:rPr>
       </w:pPr>
-      <w:hyperlink w:anchor="_Toc184058280" w:history="1">
+      <w:hyperlink w:anchor="_Toc184129507" w:history="1">
         <w:r>
           <w:rPr>
             <w:rStyle w:val="Hyperlink"/>
@@ -12941,7 +12941,7 @@
             <w:noProof/>
             <w:webHidden/>
           </w:rPr>
-          <w:instrText xml:space="preserve"> PAGEREF _Toc184058280 \h </w:instrText>
+          <w:instrText xml:space="preserve"> PAGEREF _Toc184129507 \h </w:instrText>
         </w:r>
         <w:r>
           <w:rPr>
@@ -12987,7 +12987,7 @@
           <w14:ligatures w14:val="standardContextual"/>
         </w:rPr>
       </w:pPr>
-      <w:hyperlink w:anchor="_Toc184058281" w:history="1">
+      <w:hyperlink w:anchor="_Toc184129508" w:history="1">
         <w:r>
           <w:rPr>
             <w:rStyle w:val="Hyperlink"/>
@@ -13030,7 +13030,7 @@
             <w:noProof/>
             <w:webHidden/>
           </w:rPr>
-          <w:instrText xml:space="preserve"> PAGEREF _Toc184058281 \h </w:instrText>
+          <w:instrText xml:space="preserve"> PAGEREF _Toc184129508 \h </w:instrText>
         </w:r>
         <w:r>
           <w:rPr>
@@ -13050,7 +13050,7 @@
             <w:noProof/>
             <w:webHidden/>
           </w:rPr>
-          <w:t>26</w:t>
+          <w:t>25</w:t>
         </w:r>
         <w:r>
           <w:rPr>
@@ -13076,7 +13076,7 @@
           <w14:ligatures w14:val="standardContextual"/>
         </w:rPr>
       </w:pPr>
-      <w:hyperlink w:anchor="_Toc184058282" w:history="1">
+      <w:hyperlink w:anchor="_Toc184129509" w:history="1">
         <w:r>
           <w:rPr>
             <w:rStyle w:val="Hyperlink"/>
@@ -13119,7 +13119,7 @@
             <w:noProof/>
             <w:webHidden/>
           </w:rPr>
-          <w:instrText xml:space="preserve"> PAGEREF _Toc184058282 \h </w:instrText>
+          <w:instrText xml:space="preserve"> PAGEREF _Toc184129509 \h </w:instrText>
         </w:r>
         <w:r>
           <w:rPr>
@@ -13165,7 +13165,7 @@
           <w14:ligatures w14:val="standardContextual"/>
         </w:rPr>
       </w:pPr>
-      <w:hyperlink w:anchor="_Toc184058283" w:history="1">
+      <w:hyperlink w:anchor="_Toc184129510" w:history="1">
         <w:r>
           <w:rPr>
             <w:rStyle w:val="Hyperlink"/>
@@ -13208,7 +13208,7 @@
             <w:noProof/>
             <w:webHidden/>
           </w:rPr>
-          <w:instrText xml:space="preserve"> PAGEREF _Toc184058283 \h </w:instrText>
+          <w:instrText xml:space="preserve"> PAGEREF _Toc184129510 \h </w:instrText>
         </w:r>
         <w:r>
           <w:rPr>
@@ -13254,7 +13254,7 @@
           <w14:ligatures w14:val="standardContextual"/>
         </w:rPr>
       </w:pPr>
-      <w:hyperlink w:anchor="_Toc184058284" w:history="1">
+      <w:hyperlink w:anchor="_Toc184129511" w:history="1">
         <w:r>
           <w:rPr>
             <w:rStyle w:val="Hyperlink"/>
@@ -13276,7 +13276,7 @@
             <w:bCs/>
             <w:noProof/>
           </w:rPr>
-          <w:t xml:space="preserve"> Bảng Oders</w:t>
+          <w:t xml:space="preserve"> Bảng Orders</w:t>
         </w:r>
         <w:r>
           <w:rPr>
@@ -13297,7 +13297,7 @@
             <w:noProof/>
             <w:webHidden/>
           </w:rPr>
-          <w:instrText xml:space="preserve"> PAGEREF _Toc184058284 \h </w:instrText>
+          <w:instrText xml:space="preserve"> PAGEREF _Toc184129511 \h </w:instrText>
         </w:r>
         <w:r>
           <w:rPr>
@@ -13317,7 +13317,7 @@
             <w:noProof/>
             <w:webHidden/>
           </w:rPr>
-          <w:t>29</w:t>
+          <w:t>28</w:t>
         </w:r>
         <w:r>
           <w:rPr>
@@ -13343,7 +13343,7 @@
           <w14:ligatures w14:val="standardContextual"/>
         </w:rPr>
       </w:pPr>
-      <w:hyperlink w:anchor="_Toc184058285" w:history="1">
+      <w:hyperlink w:anchor="_Toc184129512" w:history="1">
         <w:r>
           <w:rPr>
             <w:rStyle w:val="Hyperlink"/>
@@ -13365,7 +13365,7 @@
             <w:bCs/>
             <w:noProof/>
           </w:rPr>
-          <w:t xml:space="preserve"> Bảng OderItems</w:t>
+          <w:t xml:space="preserve"> Bảng OrderItems</w:t>
         </w:r>
         <w:r>
           <w:rPr>
@@ -13386,7 +13386,7 @@
             <w:noProof/>
             <w:webHidden/>
           </w:rPr>
-          <w:instrText xml:space="preserve"> PAGEREF _Toc184058285 \h </w:instrText>
+          <w:instrText xml:space="preserve"> PAGEREF _Toc184129512 \h </w:instrText>
         </w:r>
         <w:r>
           <w:rPr>
@@ -13432,7 +13432,7 @@
           <w14:ligatures w14:val="standardContextual"/>
         </w:rPr>
       </w:pPr>
-      <w:hyperlink w:anchor="_Toc184058286" w:history="1">
+      <w:hyperlink w:anchor="_Toc184129513" w:history="1">
         <w:r>
           <w:rPr>
             <w:rStyle w:val="Hyperlink"/>
@@ -13475,7 +13475,7 @@
             <w:noProof/>
             <w:webHidden/>
           </w:rPr>
-          <w:instrText xml:space="preserve"> PAGEREF _Toc184058286 \h </w:instrText>
+          <w:instrText xml:space="preserve"> PAGEREF _Toc184129513 \h </w:instrText>
         </w:r>
         <w:r>
           <w:rPr>
@@ -13521,7 +13521,7 @@
           <w14:ligatures w14:val="standardContextual"/>
         </w:rPr>
       </w:pPr>
-      <w:hyperlink w:anchor="_Toc184058287" w:history="1">
+      <w:hyperlink w:anchor="_Toc184129514" w:history="1">
         <w:r>
           <w:rPr>
             <w:rStyle w:val="Hyperlink"/>
@@ -13564,7 +13564,7 @@
             <w:noProof/>
             <w:webHidden/>
           </w:rPr>
-          <w:instrText xml:space="preserve"> PAGEREF _Toc184058287 \h </w:instrText>
+          <w:instrText xml:space="preserve"> PAGEREF _Toc184129514 \h </w:instrText>
         </w:r>
         <w:r>
           <w:rPr>
@@ -13598,7 +13598,6 @@
     <w:p>
       <w:pPr>
         <w:spacing w:before="120" w:after="120"/>
-        <w:jc w:val="center"/>
         <w:rPr>
           <w:rFonts w:asciiTheme="majorHAnsi" w:hAnsiTheme="majorHAnsi" w:cstheme="majorHAnsi"/>
           <w:b/>
@@ -14021,12 +14020,24 @@
         <w:rPr>
           <w:szCs w:val="26"/>
         </w:rPr>
-        <w:t xml:space="preserve">Thương mại điện tử đang trở thành một phần quan trọng của hệ thống kinh doanh, đặt biệt là trong lĩnh vực dịch vụ như </w:t>
+        <w:t>Thương mại điện tử đang trở thành một phần quan trọng của hệ thống kinh doanh, đặ</w:t>
       </w:r>
       <w:r>
         <w:rPr>
           <w:szCs w:val="26"/>
         </w:rPr>
+        <w:t>c</w:t>
+      </w:r>
+      <w:r>
+        <w:rPr>
+          <w:szCs w:val="26"/>
+        </w:rPr>
+        <w:t xml:space="preserve"> biệt là trong lĩnh vực dịch vụ như </w:t>
+      </w:r>
+      <w:r>
+        <w:rPr>
+          <w:szCs w:val="26"/>
+        </w:rPr>
         <w:t>trực tuyến mua sắm về giày</w:t>
       </w:r>
       <w:r>
@@ -14045,7 +14056,19 @@
         <w:rPr>
           <w:szCs w:val="26"/>
         </w:rPr>
-        <w:t xml:space="preserve"> sẽ cung cấp cho khách hàng một phương tiện thuận tiện để lựa và mua sắm.</w:t>
+        <w:t xml:space="preserve"> sẽ cung cấp cho khách hàng một phương tiện thuận tiện để lựa</w:t>
+      </w:r>
+      <w:r>
+        <w:rPr>
+          <w:szCs w:val="26"/>
+        </w:rPr>
+        <w:t xml:space="preserve"> chọn</w:t>
+      </w:r>
+      <w:r>
+        <w:rPr>
+          <w:szCs w:val="26"/>
+        </w:rPr>
+        <w:t xml:space="preserve"> và mua sắm.</w:t>
       </w:r>
     </w:p>
     <w:p>
@@ -14704,7 +14727,7 @@
         <w:pStyle w:val="Heading1"/>
         <w:spacing w:before="120" w:after="120"/>
       </w:pPr>
-      <w:bookmarkStart w:id="8" w:name="_Toc184058178"/>
+      <w:bookmarkStart w:id="8" w:name="_Toc184129698"/>
       <w:r>
         <w:lastRenderedPageBreak/>
         <w:t>TỔNG QUAN</w:t>
@@ -14718,7 +14741,7 @@
           <w:sz w:val="24"/>
         </w:rPr>
       </w:pPr>
-      <w:bookmarkStart w:id="9" w:name="_Toc184058179"/>
+      <w:bookmarkStart w:id="9" w:name="_Toc184129699"/>
       <w:r>
         <w:t>Đặt vấn đề</w:t>
       </w:r>
@@ -14795,7 +14818,7 @@
       <w:pPr>
         <w:pStyle w:val="Heading2"/>
       </w:pPr>
-      <w:bookmarkStart w:id="10" w:name="_Toc184058180"/>
+      <w:bookmarkStart w:id="10" w:name="_Toc184129700"/>
       <w:r>
         <w:t>Mục đích nghiên cứu</w:t>
       </w:r>
@@ -14899,7 +14922,7 @@
         <w:pStyle w:val="Heading1"/>
         <w:spacing w:before="120" w:after="120"/>
       </w:pPr>
-      <w:bookmarkStart w:id="11" w:name="_Toc184058181"/>
+      <w:bookmarkStart w:id="11" w:name="_Toc184129701"/>
       <w:r>
         <w:lastRenderedPageBreak/>
         <w:t>CƠ SỞ LÝ THUYẾT</w:t>
@@ -14922,7 +14945,7 @@
         </w:rPr>
       </w:pPr>
       <w:bookmarkStart w:id="12" w:name="_Toc155538386"/>
-      <w:bookmarkStart w:id="13" w:name="_Toc184058182"/>
+      <w:bookmarkStart w:id="13" w:name="_Toc184129702"/>
       <w:r>
         <w:t>HTML (Hyper Text Markup Language)</w:t>
       </w:r>
@@ -14933,7 +14956,7 @@
       <w:pPr>
         <w:pStyle w:val="Heading3"/>
       </w:pPr>
-      <w:bookmarkStart w:id="14" w:name="_Toc184058183"/>
+      <w:bookmarkStart w:id="14" w:name="_Toc184129703"/>
       <w:r>
         <w:t>Giới thiệu</w:t>
       </w:r>
@@ -14972,7 +14995,7 @@
       <w:pPr>
         <w:pStyle w:val="Heading3"/>
       </w:pPr>
-      <w:bookmarkStart w:id="15" w:name="_Toc184058184"/>
+      <w:bookmarkStart w:id="15" w:name="_Toc184129704"/>
       <w:r>
         <w:t>Tìm hiểu về "Hypertext" và liên kết (Links)</w:t>
       </w:r>
@@ -15005,7 +15028,7 @@
       <w:pPr>
         <w:pStyle w:val="Heading3"/>
       </w:pPr>
-      <w:bookmarkStart w:id="16" w:name="_Toc184058185"/>
+      <w:bookmarkStart w:id="16" w:name="_Toc184129705"/>
       <w:r>
         <w:t>Lịch sử p</w:t>
       </w:r>
@@ -15075,7 +15098,7 @@
       <w:pPr>
         <w:pStyle w:val="Heading3"/>
       </w:pPr>
-      <w:bookmarkStart w:id="17" w:name="_Toc184058186"/>
+      <w:bookmarkStart w:id="17" w:name="_Toc184129706"/>
       <w:r>
         <w:t>Cách hoạt động của HTML</w:t>
       </w:r>
@@ -15369,7 +15392,7 @@
       <w:pPr>
         <w:pStyle w:val="Heading3"/>
       </w:pPr>
-      <w:bookmarkStart w:id="18" w:name="_Toc184058187"/>
+      <w:bookmarkStart w:id="18" w:name="_Toc184129707"/>
       <w:r>
         <w:t>Cấu trúc của một phần tử HTML</w:t>
       </w:r>
@@ -15447,7 +15470,7 @@
       <w:pPr>
         <w:pStyle w:val="Heading3"/>
       </w:pPr>
-      <w:bookmarkStart w:id="19" w:name="_Toc184058188"/>
+      <w:bookmarkStart w:id="19" w:name="_Toc184129708"/>
       <w:r>
         <w:t>Kết luận</w:t>
       </w:r>
@@ -15478,7 +15501,7 @@
         <w:pStyle w:val="Heading2"/>
       </w:pPr>
       <w:bookmarkStart w:id="20" w:name="_Toc155538389"/>
-      <w:bookmarkStart w:id="21" w:name="_Toc184058189"/>
+      <w:bookmarkStart w:id="21" w:name="_Toc184129709"/>
       <w:r>
         <w:lastRenderedPageBreak/>
         <w:t>CSS (Cascading Style Sheets)</w:t>
@@ -15490,7 +15513,7 @@
       <w:pPr>
         <w:pStyle w:val="Heading3"/>
       </w:pPr>
-      <w:bookmarkStart w:id="22" w:name="_Toc184058190"/>
+      <w:bookmarkStart w:id="22" w:name="_Toc184129710"/>
       <w:r>
         <w:t>Tổng quan về CSS?</w:t>
       </w:r>
@@ -15574,7 +15597,7 @@
       <w:pPr>
         <w:pStyle w:val="Heading3"/>
       </w:pPr>
-      <w:bookmarkStart w:id="23" w:name="_Toc184058191"/>
+      <w:bookmarkStart w:id="23" w:name="_Toc184129711"/>
       <w:r>
         <w:t xml:space="preserve">Lịch </w:t>
       </w:r>
@@ -15659,7 +15682,7 @@
       <w:pPr>
         <w:pStyle w:val="Heading3"/>
       </w:pPr>
-      <w:bookmarkStart w:id="24" w:name="_Toc184058192"/>
+      <w:bookmarkStart w:id="24" w:name="_Toc184129712"/>
       <w:r>
         <w:t xml:space="preserve">Các </w:t>
       </w:r>
@@ -15784,7 +15807,7 @@
       <w:pPr>
         <w:pStyle w:val="Heading3"/>
       </w:pPr>
-      <w:bookmarkStart w:id="25" w:name="_Toc184058193"/>
+      <w:bookmarkStart w:id="25" w:name="_Toc184129713"/>
       <w:r>
         <w:t xml:space="preserve">Tại </w:t>
       </w:r>
@@ -15895,7 +15918,7 @@
       <w:pPr>
         <w:pStyle w:val="Heading3"/>
       </w:pPr>
-      <w:bookmarkStart w:id="26" w:name="_Toc184058194"/>
+      <w:bookmarkStart w:id="26" w:name="_Toc184129714"/>
       <w:r>
         <w:t xml:space="preserve">Các </w:t>
       </w:r>
@@ -16085,7 +16108,7 @@
       <w:pPr>
         <w:pStyle w:val="Heading3"/>
       </w:pPr>
-      <w:bookmarkStart w:id="27" w:name="_Toc184058195"/>
+      <w:bookmarkStart w:id="27" w:name="_Toc184129715"/>
       <w:r>
         <w:t>Thông tin</w:t>
       </w:r>
@@ -16096,7 +16119,19 @@
         <w:rPr>
           <w:szCs w:val="26"/>
         </w:rPr>
-        <w:t xml:space="preserve">Thông tin về CSS có thể đến từ nhiều nguồn khác nhau, chẳng hạn từ trình duyệt, tác giả, hoặc từ chính người dùng. Những thông tin CSS từ tác giả có thể dược tách thành tệp tin riêng hoặc chèn trực tiếp vào văn bản HTML. Nhiều tập tin CSS có thể được sử dụng cùng một lúc. Tác giả có thể quy định những kiểu dáng khác nhau dựa </w:t>
+        <w:t xml:space="preserve">Thông tin về CSS có thể đến từ nhiều nguồn khác nhau, chẳng hạn từ trình duyệt, tác giả, hoặc từ chính người dùng. Những thông tin CSS từ tác giả có thể </w:t>
+      </w:r>
+      <w:r>
+        <w:rPr>
+          <w:szCs w:val="26"/>
+        </w:rPr>
+        <w:t>đ</w:t>
+      </w:r>
+      <w:r>
+        <w:rPr>
+          <w:szCs w:val="26"/>
+        </w:rPr>
+        <w:t xml:space="preserve">ược tách thành tệp tin riêng hoặc chèn trực tiếp vào văn bản HTML. Nhiều tập tin CSS có thể được sử dụng cùng một lúc. Tác giả có thể quy định những kiểu dáng khác nhau dựa </w:t>
       </w:r>
       <w:r>
         <w:rPr>
@@ -16110,7 +16145,7 @@
       <w:pPr>
         <w:pStyle w:val="Heading3"/>
       </w:pPr>
-      <w:bookmarkStart w:id="28" w:name="_Toc184058196"/>
+      <w:bookmarkStart w:id="28" w:name="_Toc184129716"/>
       <w:r>
         <w:t>Kết luận</w:t>
       </w:r>
@@ -16163,7 +16198,7 @@
         <w:pStyle w:val="Heading2"/>
       </w:pPr>
       <w:bookmarkStart w:id="29" w:name="_Toc155538395"/>
-      <w:bookmarkStart w:id="30" w:name="_Toc184058197"/>
+      <w:bookmarkStart w:id="30" w:name="_Toc184129717"/>
       <w:r>
         <w:t>JavaScript</w:t>
       </w:r>
@@ -16174,7 +16209,7 @@
       <w:pPr>
         <w:pStyle w:val="Heading3"/>
       </w:pPr>
-      <w:bookmarkStart w:id="31" w:name="_Toc184058198"/>
+      <w:bookmarkStart w:id="31" w:name="_Toc184129718"/>
       <w:r>
         <w:t>Tổng quan về JavaScript</w:t>
       </w:r>
@@ -16225,7 +16260,7 @@
       <w:pPr>
         <w:pStyle w:val="Heading3"/>
       </w:pPr>
-      <w:bookmarkStart w:id="32" w:name="_Toc184058199"/>
+      <w:bookmarkStart w:id="32" w:name="_Toc184129719"/>
       <w:r>
         <w:t xml:space="preserve">JavaScript </w:t>
       </w:r>
@@ -16334,7 +16369,7 @@
       <w:pPr>
         <w:pStyle w:val="Heading3"/>
       </w:pPr>
-      <w:bookmarkStart w:id="33" w:name="_Toc184058200"/>
+      <w:bookmarkStart w:id="33" w:name="_Toc184129720"/>
       <w:r>
         <w:rPr>
           <w:rStyle w:val="Strong"/>
@@ -16449,7 +16484,7 @@
       <w:pPr>
         <w:pStyle w:val="Heading3"/>
       </w:pPr>
-      <w:bookmarkStart w:id="34" w:name="_Toc184058201"/>
+      <w:bookmarkStart w:id="34" w:name="_Toc184129721"/>
       <w:r>
         <w:t xml:space="preserve">Lợi </w:t>
       </w:r>
@@ -16565,7 +16600,7 @@
       <w:pPr>
         <w:pStyle w:val="Heading3"/>
       </w:pPr>
-      <w:bookmarkStart w:id="35" w:name="_Toc184058202"/>
+      <w:bookmarkStart w:id="35" w:name="_Toc184129722"/>
       <w:r>
         <w:t xml:space="preserve">Các </w:t>
       </w:r>
@@ -16685,7 +16720,7 @@
       <w:pPr>
         <w:pStyle w:val="Heading3"/>
       </w:pPr>
-      <w:bookmarkStart w:id="36" w:name="_Toc184058203"/>
+      <w:bookmarkStart w:id="36" w:name="_Toc184129723"/>
       <w:r>
         <w:t xml:space="preserve">Ưu </w:t>
       </w:r>
@@ -16808,7 +16843,7 @@
       <w:pPr>
         <w:pStyle w:val="Heading3"/>
       </w:pPr>
-      <w:bookmarkStart w:id="37" w:name="_Toc184058204"/>
+      <w:bookmarkStart w:id="37" w:name="_Toc184129724"/>
       <w:r>
         <w:t xml:space="preserve">JavaScript </w:t>
       </w:r>
@@ -16947,7 +16982,7 @@
       <w:pPr>
         <w:pStyle w:val="Heading3"/>
       </w:pPr>
-      <w:bookmarkStart w:id="38" w:name="_Toc184058205"/>
+      <w:bookmarkStart w:id="38" w:name="_Toc184129725"/>
       <w:r>
         <w:t xml:space="preserve">Tầm </w:t>
       </w:r>
@@ -17053,7 +17088,7 @@
         <w:pStyle w:val="Heading2"/>
       </w:pPr>
       <w:bookmarkStart w:id="39" w:name="_Toc155538399"/>
-      <w:bookmarkStart w:id="40" w:name="_Toc184058206"/>
+      <w:bookmarkStart w:id="40" w:name="_Toc184129726"/>
       <w:r>
         <w:t>Bootstrap</w:t>
       </w:r>
@@ -17064,7 +17099,7 @@
       <w:pPr>
         <w:pStyle w:val="Heading3"/>
       </w:pPr>
-      <w:bookmarkStart w:id="41" w:name="_Toc184058207"/>
+      <w:bookmarkStart w:id="41" w:name="_Toc184129727"/>
       <w:r>
         <w:t>Tổng quan về Bootstrap</w:t>
       </w:r>
@@ -17130,7 +17165,7 @@
       <w:pPr>
         <w:pStyle w:val="Heading3"/>
       </w:pPr>
-      <w:bookmarkStart w:id="42" w:name="_Toc184058208"/>
+      <w:bookmarkStart w:id="42" w:name="_Toc184129728"/>
       <w:r>
         <w:lastRenderedPageBreak/>
         <w:t>Lí do nên sử dụng Bootstrap?</w:t>
@@ -17249,7 +17284,7 @@
       <w:pPr>
         <w:pStyle w:val="Heading3"/>
       </w:pPr>
-      <w:bookmarkStart w:id="43" w:name="_Toc184058209"/>
+      <w:bookmarkStart w:id="43" w:name="_Toc184129729"/>
       <w:r>
         <w:t xml:space="preserve">Lịch </w:t>
       </w:r>
@@ -17495,7 +17530,7 @@
       <w:pPr>
         <w:pStyle w:val="Heading3"/>
       </w:pPr>
-      <w:bookmarkStart w:id="44" w:name="_Toc184058210"/>
+      <w:bookmarkStart w:id="44" w:name="_Toc184129730"/>
       <w:r>
         <w:t xml:space="preserve">Các </w:t>
       </w:r>
@@ -17602,7 +17637,7 @@
       <w:pPr>
         <w:pStyle w:val="Heading3"/>
       </w:pPr>
-      <w:bookmarkStart w:id="45" w:name="_Toc184058211"/>
+      <w:bookmarkStart w:id="45" w:name="_Toc184129731"/>
       <w:r>
         <w:t xml:space="preserve">Tính </w:t>
       </w:r>
@@ -17890,7 +17925,7 @@
       <w:pPr>
         <w:pStyle w:val="Heading3"/>
       </w:pPr>
-      <w:bookmarkStart w:id="46" w:name="_Toc184058212"/>
+      <w:bookmarkStart w:id="46" w:name="_Toc184129732"/>
       <w:r>
         <w:t xml:space="preserve">Tại </w:t>
       </w:r>
@@ -17990,7 +18025,7 @@
       <w:pPr>
         <w:pStyle w:val="Heading3"/>
       </w:pPr>
-      <w:bookmarkStart w:id="47" w:name="_Toc184058213"/>
+      <w:bookmarkStart w:id="47" w:name="_Toc184129733"/>
       <w:r>
         <w:t xml:space="preserve">Các </w:t>
       </w:r>
@@ -18112,7 +18147,7 @@
       <w:pPr>
         <w:pStyle w:val="Heading3"/>
       </w:pPr>
-      <w:bookmarkStart w:id="48" w:name="_Toc184058214"/>
+      <w:bookmarkStart w:id="48" w:name="_Toc184129734"/>
       <w:r>
         <w:t xml:space="preserve">Ưu </w:t>
       </w:r>
@@ -18222,7 +18257,7 @@
       <w:pPr>
         <w:pStyle w:val="Heading3"/>
       </w:pPr>
-      <w:bookmarkStart w:id="49" w:name="_Toc184058215"/>
+      <w:bookmarkStart w:id="49" w:name="_Toc184129735"/>
       <w:r>
         <w:t>Kết luận</w:t>
       </w:r>
@@ -18256,7 +18291,7 @@
         <w:pStyle w:val="Heading2"/>
       </w:pPr>
       <w:bookmarkStart w:id="50" w:name="_Toc155538404"/>
-      <w:bookmarkStart w:id="51" w:name="_Toc184058216"/>
+      <w:bookmarkStart w:id="51" w:name="_Toc184129736"/>
       <w:r>
         <w:t>SQL(Structured Query Language)</w:t>
       </w:r>
@@ -18267,7 +18302,7 @@
       <w:pPr>
         <w:pStyle w:val="Heading3"/>
       </w:pPr>
-      <w:bookmarkStart w:id="52" w:name="_Toc184058217"/>
+      <w:bookmarkStart w:id="52" w:name="_Toc184129737"/>
       <w:r>
         <w:t>Tổng quan</w:t>
       </w:r>
@@ -18333,7 +18368,7 @@
       <w:pPr>
         <w:pStyle w:val="Heading3"/>
       </w:pPr>
-      <w:bookmarkStart w:id="53" w:name="_Toc184058218"/>
+      <w:bookmarkStart w:id="53" w:name="_Toc184129738"/>
       <w:r>
         <w:t>Giới thiệu</w:t>
       </w:r>
@@ -18427,7 +18462,7 @@
       <w:pPr>
         <w:pStyle w:val="Heading3"/>
       </w:pPr>
-      <w:bookmarkStart w:id="54" w:name="_Toc184058219"/>
+      <w:bookmarkStart w:id="54" w:name="_Toc184129739"/>
       <w:r>
         <w:t xml:space="preserve">Lịch </w:t>
       </w:r>
@@ -18522,7 +18557,7 @@
       <w:pPr>
         <w:pStyle w:val="Heading3"/>
       </w:pPr>
-      <w:bookmarkStart w:id="55" w:name="_Toc184058220"/>
+      <w:bookmarkStart w:id="55" w:name="_Toc184129740"/>
       <w:r>
         <w:t xml:space="preserve">Tại </w:t>
       </w:r>
@@ -18627,7 +18662,7 @@
       <w:pPr>
         <w:pStyle w:val="Heading3"/>
       </w:pPr>
-      <w:bookmarkStart w:id="56" w:name="_Toc184058221"/>
+      <w:bookmarkStart w:id="56" w:name="_Toc184129741"/>
       <w:r>
         <w:t xml:space="preserve">Các </w:t>
       </w:r>
@@ -18715,7 +18750,7 @@
       <w:pPr>
         <w:pStyle w:val="Heading3"/>
       </w:pPr>
-      <w:bookmarkStart w:id="57" w:name="_Toc184058222"/>
+      <w:bookmarkStart w:id="57" w:name="_Toc184129742"/>
       <w:r>
         <w:t xml:space="preserve">Các </w:t>
       </w:r>
@@ -19007,7 +19042,7 @@
       <w:pPr>
         <w:pStyle w:val="Heading3"/>
       </w:pPr>
-      <w:bookmarkStart w:id="58" w:name="_Toc184058223"/>
+      <w:bookmarkStart w:id="58" w:name="_Toc184129743"/>
       <w:r>
         <w:t xml:space="preserve">Cách SQL </w:t>
       </w:r>
@@ -19070,7 +19105,7 @@
       <w:pPr>
         <w:pStyle w:val="Heading3"/>
       </w:pPr>
-      <w:bookmarkStart w:id="59" w:name="_Toc184058224"/>
+      <w:bookmarkStart w:id="59" w:name="_Toc184129744"/>
       <w:r>
         <w:t xml:space="preserve">Kết </w:t>
       </w:r>
@@ -19156,7 +19191,7 @@
       <w:pPr>
         <w:pStyle w:val="Heading2"/>
       </w:pPr>
-      <w:bookmarkStart w:id="60" w:name="_Toc184058225"/>
+      <w:bookmarkStart w:id="60" w:name="_Toc184129745"/>
       <w:r>
         <w:t>Asp.net Core</w:t>
       </w:r>
@@ -19166,7 +19201,7 @@
       <w:pPr>
         <w:pStyle w:val="Heading3"/>
       </w:pPr>
-      <w:bookmarkStart w:id="61" w:name="_Toc184058226"/>
+      <w:bookmarkStart w:id="61" w:name="_Toc184129746"/>
       <w:r>
         <w:t>ASP.NET Core là gì?</w:t>
       </w:r>
@@ -19181,7 +19216,7 @@
       <w:pPr>
         <w:pStyle w:val="Heading3"/>
       </w:pPr>
-      <w:bookmarkStart w:id="62" w:name="_Toc184058227"/>
+      <w:bookmarkStart w:id="62" w:name="_Toc184129747"/>
       <w:r>
         <w:t>Lịch sử hình thành và phát triển</w:t>
       </w:r>
@@ -19196,7 +19231,7 @@
       <w:pPr>
         <w:pStyle w:val="Heading3"/>
       </w:pPr>
-      <w:bookmarkStart w:id="63" w:name="_Toc184058228"/>
+      <w:bookmarkStart w:id="63" w:name="_Toc184129748"/>
       <w:r>
         <w:t>Các thành phần chính của ASP.NET Core</w:t>
       </w:r>
@@ -19290,7 +19325,7 @@
       <w:pPr>
         <w:pStyle w:val="Heading3"/>
       </w:pPr>
-      <w:bookmarkStart w:id="64" w:name="_Toc184058229"/>
+      <w:bookmarkStart w:id="64" w:name="_Toc184129749"/>
       <w:r>
         <w:lastRenderedPageBreak/>
         <w:t>Các tính năng nổi bật của ASP.NET Core</w:t>
@@ -19361,7 +19396,7 @@
       <w:pPr>
         <w:pStyle w:val="Heading3"/>
       </w:pPr>
-      <w:bookmarkStart w:id="65" w:name="_Toc184058230"/>
+      <w:bookmarkStart w:id="65" w:name="_Toc184129750"/>
       <w:r>
         <w:t>Tính ứng dụng của ASP.NET Core trong thực tế</w:t>
       </w:r>
@@ -19455,7 +19490,7 @@
       <w:pPr>
         <w:pStyle w:val="Heading3"/>
       </w:pPr>
-      <w:bookmarkStart w:id="66" w:name="_Toc184058231"/>
+      <w:bookmarkStart w:id="66" w:name="_Toc184129751"/>
       <w:r>
         <w:t>Kết luận</w:t>
       </w:r>
@@ -19470,7 +19505,7 @@
       <w:pPr>
         <w:pStyle w:val="Heading2"/>
       </w:pPr>
-      <w:bookmarkStart w:id="67" w:name="_Toc184058232"/>
+      <w:bookmarkStart w:id="67" w:name="_Toc184129752"/>
       <w:r>
         <w:lastRenderedPageBreak/>
         <w:t>Mô hình MVC</w:t>
@@ -19481,7 +19516,7 @@
       <w:pPr>
         <w:pStyle w:val="Heading3"/>
       </w:pPr>
-      <w:bookmarkStart w:id="68" w:name="_Toc184058233"/>
+      <w:bookmarkStart w:id="68" w:name="_Toc184129753"/>
       <w:r>
         <w:t>MVC là gì?</w:t>
       </w:r>
@@ -19496,7 +19531,7 @@
       <w:pPr>
         <w:pStyle w:val="Heading3"/>
       </w:pPr>
-      <w:bookmarkStart w:id="69" w:name="_Toc184058234"/>
+      <w:bookmarkStart w:id="69" w:name="_Toc184129754"/>
       <w:r>
         <w:t>Thành phần chính của mô hình MVC</w:t>
       </w:r>
@@ -19556,7 +19591,7 @@
       <w:pPr>
         <w:pStyle w:val="Heading3"/>
       </w:pPr>
-      <w:bookmarkStart w:id="70" w:name="_Toc184058235"/>
+      <w:bookmarkStart w:id="70" w:name="_Toc184129755"/>
       <w:r>
         <w:t>Cách hoạt động của MVC</w:t>
       </w:r>
@@ -19668,7 +19703,7 @@
       <w:r>
         <w:t xml:space="preserve"> </w:t>
       </w:r>
-      <w:bookmarkStart w:id="71" w:name="_Toc184058236"/>
+      <w:bookmarkStart w:id="71" w:name="_Toc184129756"/>
       <w:r>
         <w:t>Những hạn chế của MVC</w:t>
       </w:r>
@@ -19742,7 +19777,7 @@
       <w:pPr>
         <w:pStyle w:val="Heading3"/>
       </w:pPr>
-      <w:bookmarkStart w:id="72" w:name="_Toc184058237"/>
+      <w:bookmarkStart w:id="72" w:name="_Toc184129757"/>
       <w:r>
         <w:t>Kết luận</w:t>
       </w:r>
@@ -19779,7 +19814,7 @@
       <w:pPr>
         <w:pStyle w:val="Heading1"/>
       </w:pPr>
-      <w:bookmarkStart w:id="73" w:name="_Toc184058238"/>
+      <w:bookmarkStart w:id="73" w:name="_Toc184129758"/>
       <w:r>
         <w:lastRenderedPageBreak/>
         <w:t>THỰC NGHIỆM</w:t>
@@ -19790,7 +19825,7 @@
       <w:pPr>
         <w:pStyle w:val="Heading2"/>
       </w:pPr>
-      <w:bookmarkStart w:id="74" w:name="_Toc184058239"/>
+      <w:bookmarkStart w:id="74" w:name="_Toc184129759"/>
       <w:r>
         <w:t>Mô tả bài toán</w:t>
       </w:r>
@@ -19823,7 +19858,7 @@
       <w:pPr>
         <w:pStyle w:val="Heading3"/>
       </w:pPr>
-      <w:bookmarkStart w:id="75" w:name="_Toc184058240"/>
+      <w:bookmarkStart w:id="75" w:name="_Toc184129760"/>
       <w:r>
         <w:t>Yêu cầu</w:t>
       </w:r>
@@ -19844,7 +19879,13 @@
     </w:p>
     <w:p>
       <w:r>
-        <w:t>Tìm kiếm và bọ lọc nâng cao: Hệ thống tìm kiếm sản phẩm có thể lọc theo nhiều tiêu chí như: tên giày, giá tiền, thương hiệu,…</w:t>
+        <w:t>Tìm kiếm và b</w:t>
+      </w:r>
+      <w:r>
+        <w:t>ộ</w:t>
+      </w:r>
+      <w:r>
+        <w:t xml:space="preserve"> lọc nâng cao: Hệ thống tìm kiếm sản phẩm có thể lọc theo nhiều tiêu chí như: tên giày, giá tiền, thương hiệu,…</w:t>
       </w:r>
     </w:p>
     <w:p>
@@ -19854,7 +19895,25 @@
     </w:p>
     <w:p>
       <w:r>
-        <w:t>Giỏ hàng và thanh toán: Khách hàng có thể thêm sản phẩm vào giỏ hàng và thực hiện thanh toán qua các hình thức như chuyển khoản ngân hàng, thanh toán qua ví điện tử, hay thu COD (trả tiền khi nhận hàng).</w:t>
+        <w:t xml:space="preserve">Giỏ hàng và thanh toán: Khách hàng có thể thêm sản phẩm vào giỏ hàng và thực hiện thanh toán qua các hình thức như chuyển khoản ngân hàng, thanh toán qua ví điện tử, hay </w:t>
+      </w:r>
+      <w:r>
+        <w:t>thanh toán khi nhận hàng</w:t>
+      </w:r>
+      <w:r>
+        <w:t xml:space="preserve"> </w:t>
+      </w:r>
+      <w:r>
+        <w:t>(</w:t>
+      </w:r>
+      <w:r>
+        <w:t>COD</w:t>
+      </w:r>
+      <w:r>
+        <w:t>)</w:t>
+      </w:r>
+      <w:r>
+        <w:t>.</w:t>
       </w:r>
     </w:p>
     <w:p>
@@ -19877,7 +19936,7 @@
       <w:pPr>
         <w:pStyle w:val="Heading3"/>
       </w:pPr>
-      <w:bookmarkStart w:id="76" w:name="_Toc184058241"/>
+      <w:bookmarkStart w:id="76" w:name="_Toc184129761"/>
       <w:r>
         <w:lastRenderedPageBreak/>
         <w:t>Yêu cầu phi chức năng:</w:t>
@@ -19924,7 +19983,7 @@
       <w:pPr>
         <w:pStyle w:val="Heading2"/>
       </w:pPr>
-      <w:bookmarkStart w:id="77" w:name="_Toc184058242"/>
+      <w:bookmarkStart w:id="77" w:name="_Toc184129762"/>
       <w:r>
         <w:t>Thiết kế dữ liệu</w:t>
       </w:r>
@@ -20049,7 +20108,7 @@
       <w:pPr>
         <w:pStyle w:val="Heading3"/>
       </w:pPr>
-      <w:bookmarkStart w:id="79" w:name="_Toc184058243"/>
+      <w:bookmarkStart w:id="79" w:name="_Toc184129763"/>
       <w:r>
         <w:lastRenderedPageBreak/>
         <w:t>Product</w:t>
@@ -20068,7 +20127,7 @@
           <w:bCs/>
         </w:rPr>
       </w:pPr>
-      <w:bookmarkStart w:id="80" w:name="_Toc184058277"/>
+      <w:bookmarkStart w:id="80" w:name="_Toc184129504"/>
       <w:r>
         <w:t xml:space="preserve">Bảng  </w:t>
       </w:r>
@@ -20678,7 +20737,13 @@
         <w:t xml:space="preserve"> là khóa chính</w:t>
       </w:r>
       <w:r>
-        <w:t xml:space="preserve"> và không được phép null có thể tự động tăng</w:t>
+        <w:t xml:space="preserve"> và không </w:t>
+      </w:r>
+      <w:r>
+        <w:t>có thể</w:t>
+      </w:r>
+      <w:r>
+        <w:t xml:space="preserve"> null có thể tự động tăng</w:t>
       </w:r>
       <w:r>
         <w:t>.</w:t>
@@ -20698,7 +20763,13 @@
         <w:t>Name: dùng để lưu tên cho sản phẩm và có kiểu dữ liệu là nvarchar</w:t>
       </w:r>
       <w:r>
-        <w:t xml:space="preserve"> thuộc tính này không được phép null</w:t>
+        <w:t xml:space="preserve"> thuộc tính này không </w:t>
+      </w:r>
+      <w:r>
+        <w:t>có thể</w:t>
+      </w:r>
+      <w:r>
+        <w:t xml:space="preserve"> null</w:t>
       </w:r>
       <w:r>
         <w:t>.</w:t>
@@ -20715,7 +20786,13 @@
         <w:t>Description: dùng để lưu mô tả sản phẩm và có kiểu dữ liệu là nvarchar</w:t>
       </w:r>
       <w:r>
-        <w:t xml:space="preserve"> thuộc tính này được phép null</w:t>
+        <w:t xml:space="preserve"> thuộc tính này </w:t>
+      </w:r>
+      <w:r>
+        <w:t>có thể</w:t>
+      </w:r>
+      <w:r>
+        <w:t xml:space="preserve"> null</w:t>
       </w:r>
       <w:r>
         <w:t>.</w:t>
@@ -20738,7 +20815,13 @@
         <w:t>Url: dùng để trỏ đường dẫn hình ảnh và có kiểu dữ liệu là nvarchar</w:t>
       </w:r>
       <w:r>
-        <w:t xml:space="preserve"> thuộc tính này được phép null</w:t>
+        <w:t xml:space="preserve"> thuộc tính này </w:t>
+      </w:r>
+      <w:r>
+        <w:t>có thể</w:t>
+      </w:r>
+      <w:r>
+        <w:t xml:space="preserve"> null</w:t>
       </w:r>
       <w:r>
         <w:t>.</w:t>
@@ -20756,7 +20839,13 @@
         <w:t>Price: dùng để lưu giá gốc của sản phẩm và có kiểu dữ liệu decimal</w:t>
       </w:r>
       <w:r>
-        <w:t xml:space="preserve"> thuộc tính này không được phép null</w:t>
+        <w:t xml:space="preserve"> thuộc tính này không </w:t>
+      </w:r>
+      <w:r>
+        <w:t>có thể</w:t>
+      </w:r>
+      <w:r>
+        <w:t xml:space="preserve"> null</w:t>
       </w:r>
       <w:r>
         <w:t>.</w:t>
@@ -20773,7 +20862,13 @@
         <w:t>Discount: dùng để lưu giá giảm của sản phẩm và có kiểu dữ liệu là int</w:t>
       </w:r>
       <w:r>
-        <w:t xml:space="preserve"> thuộc tính này không được phép null</w:t>
+        <w:t xml:space="preserve"> thuộc tính này không </w:t>
+      </w:r>
+      <w:r>
+        <w:t>có thể</w:t>
+      </w:r>
+      <w:r>
+        <w:t xml:space="preserve"> null</w:t>
       </w:r>
       <w:r>
         <w:t>.</w:t>
@@ -20796,7 +20891,13 @@
         <w:t>Date: dùng để lưu ngày tạo của sản phẩm và có kiểu dữ liệu là date</w:t>
       </w:r>
       <w:r>
-        <w:t xml:space="preserve"> thuộc tính này được phép null</w:t>
+        <w:t xml:space="preserve"> thuộc tính này </w:t>
+      </w:r>
+      <w:r>
+        <w:t>có thể</w:t>
+      </w:r>
+      <w:r>
+        <w:t xml:space="preserve"> null</w:t>
       </w:r>
       <w:r>
         <w:t>.</w:t>
@@ -20820,7 +20921,13 @@
         <w:t>Id: dùng để lưu mã danh mục sản phẩm tương ứng với sản phẩm, có kiểu dữ liệu là int và là khóa ngoại</w:t>
       </w:r>
       <w:r>
-        <w:t xml:space="preserve"> thuộc tính này được phép null</w:t>
+        <w:t xml:space="preserve"> thuộc tính này </w:t>
+      </w:r>
+      <w:r>
+        <w:t>có thể</w:t>
+      </w:r>
+      <w:r>
+        <w:t xml:space="preserve"> null</w:t>
       </w:r>
       <w:r>
         <w:t>.</w:t>
@@ -20830,7 +20937,7 @@
       <w:pPr>
         <w:pStyle w:val="Heading3"/>
       </w:pPr>
-      <w:bookmarkStart w:id="81" w:name="_Toc184058244"/>
+      <w:bookmarkStart w:id="81" w:name="_Toc184129764"/>
       <w:r>
         <w:t>Category</w:t>
       </w:r>
@@ -20845,7 +20952,7 @@
           <w:bCs/>
         </w:rPr>
       </w:pPr>
-      <w:bookmarkStart w:id="82" w:name="_Toc184058278"/>
+      <w:bookmarkStart w:id="82" w:name="_Toc184129505"/>
       <w:r>
         <w:t xml:space="preserve">Bảng  </w:t>
       </w:r>
@@ -21254,7 +21361,13 @@
         <w:t>Id: dùng để lưu mã của danh mục sản phẩm có kiểu dữ liệu int và là khóa chính</w:t>
       </w:r>
       <w:r>
-        <w:t xml:space="preserve"> thuộc tính này không được phép null</w:t>
+        <w:t xml:space="preserve"> thuộc tính này không </w:t>
+      </w:r>
+      <w:r>
+        <w:t>có thể</w:t>
+      </w:r>
+      <w:r>
+        <w:t xml:space="preserve"> null</w:t>
       </w:r>
       <w:r>
         <w:t>.</w:t>
@@ -21275,7 +21388,13 @@
         <w:t>Name: dùng để lưu tên cho danh mục sản phẩm và có kiểu dữ liệu là nvarchar</w:t>
       </w:r>
       <w:r>
-        <w:t xml:space="preserve"> thuộc tính này không được phép null</w:t>
+        <w:t xml:space="preserve"> thuộc tính này không </w:t>
+      </w:r>
+      <w:r>
+        <w:t>có thể</w:t>
+      </w:r>
+      <w:r>
+        <w:t xml:space="preserve"> null</w:t>
       </w:r>
       <w:r>
         <w:t>.</w:t>
@@ -21293,7 +21412,13 @@
         <w:t>Description: dùng để lưu mô tả sản phẩm và có kiểu dữ liệu là nvarchar</w:t>
       </w:r>
       <w:r>
-        <w:t xml:space="preserve"> thuộc tính này được phép null</w:t>
+        <w:t xml:space="preserve"> thuộc tính này </w:t>
+      </w:r>
+      <w:r>
+        <w:t>có thể</w:t>
+      </w:r>
+      <w:r>
+        <w:t xml:space="preserve"> null</w:t>
       </w:r>
       <w:r>
         <w:t>.</w:t>
@@ -21312,7 +21437,13 @@
         <w:t>CreateDate: dùng để lưu ngày tạo của sản phẩm và có kiểu dữ liệu là date</w:t>
       </w:r>
       <w:r>
-        <w:t xml:space="preserve"> thuộc tính này được phép null</w:t>
+        <w:t xml:space="preserve"> thuộc tính này </w:t>
+      </w:r>
+      <w:r>
+        <w:t>có thể</w:t>
+      </w:r>
+      <w:r>
+        <w:t xml:space="preserve"> null</w:t>
       </w:r>
       <w:r>
         <w:t>.</w:t>
@@ -21330,7 +21461,13 @@
         <w:t>ImageUrl: dùng để trỏ đường dẫn hình ảnh và có kiểu dữ liệu là nvarchar</w:t>
       </w:r>
       <w:r>
-        <w:t xml:space="preserve"> thuộc tính này được phép null</w:t>
+        <w:t xml:space="preserve"> thuộc tính này </w:t>
+      </w:r>
+      <w:r>
+        <w:t>có thể</w:t>
+      </w:r>
+      <w:r>
+        <w:t xml:space="preserve"> null</w:t>
       </w:r>
       <w:r>
         <w:t>.</w:t>
@@ -21340,7 +21477,7 @@
       <w:pPr>
         <w:pStyle w:val="Heading3"/>
       </w:pPr>
-      <w:bookmarkStart w:id="83" w:name="_Toc184058245"/>
+      <w:bookmarkStart w:id="83" w:name="_Toc184129765"/>
       <w:r>
         <w:t>ProductSize</w:t>
       </w:r>
@@ -21355,7 +21492,7 @@
           <w:bCs/>
         </w:rPr>
       </w:pPr>
-      <w:bookmarkStart w:id="84" w:name="_Toc184058279"/>
+      <w:bookmarkStart w:id="84" w:name="_Toc184129506"/>
       <w:r>
         <w:t xml:space="preserve">Bảng  </w:t>
       </w:r>
@@ -21771,7 +21908,13 @@
         <w:t>Id dùng để lưu id của size sản phẩm và có kiểu dữ liệu int</w:t>
       </w:r>
       <w:r>
-        <w:t xml:space="preserve"> thuộc tính này không được phép null</w:t>
+        <w:t xml:space="preserve"> thuộc tính này không </w:t>
+      </w:r>
+      <w:r>
+        <w:t>có thể</w:t>
+      </w:r>
+      <w:r>
+        <w:t xml:space="preserve"> null</w:t>
       </w:r>
       <w:r>
         <w:t>.</w:t>
@@ -21801,7 +21944,13 @@
         <w:t xml:space="preserve"> dùng để lưu trữ id sản phẩm tương ứng, có kiểu dữ liệu int và là khóa ngoại</w:t>
       </w:r>
       <w:r>
-        <w:t xml:space="preserve"> thuộc tính này được phép null</w:t>
+        <w:t xml:space="preserve"> thuộc tính này </w:t>
+      </w:r>
+      <w:r>
+        <w:t>có thể</w:t>
+      </w:r>
+      <w:r>
+        <w:t xml:space="preserve"> null</w:t>
       </w:r>
       <w:r>
         <w:t>.</w:t>
@@ -21820,7 +21969,13 @@
         <w:t>Size dùng để lưu kích thước sản phẩm và có kiểu dữ liệu nvarchar</w:t>
       </w:r>
       <w:r>
-        <w:t xml:space="preserve"> thuộc tính này không được phép null</w:t>
+        <w:t xml:space="preserve"> thuộc tính này không </w:t>
+      </w:r>
+      <w:r>
+        <w:t>có thể</w:t>
+      </w:r>
+      <w:r>
+        <w:t xml:space="preserve"> null</w:t>
       </w:r>
       <w:r>
         <w:t>.</w:t>
@@ -21835,7 +21990,13 @@
         </w:numPr>
       </w:pPr>
       <w:r>
-        <w:t>Pice</w:t>
+        <w:t>P</w:t>
+      </w:r>
+      <w:r>
+        <w:t>r</w:t>
+      </w:r>
+      <w:r>
+        <w:t>ice</w:t>
       </w:r>
       <w:r>
         <w:t>_</w:t>
@@ -21844,7 +22005,7 @@
         <w:t>AtTime dùng để lưu giá sản phẩm tại thời điểm tính và có kiểu dữ liệu int.decimal</w:t>
       </w:r>
       <w:r>
-        <w:t xml:space="preserve"> thuộc tính này không được phép null</w:t>
+        <w:t xml:space="preserve"> thuộc tính này không được null</w:t>
       </w:r>
       <w:r>
         <w:t>.</w:t>
@@ -21854,7 +22015,7 @@
       <w:pPr>
         <w:pStyle w:val="Heading3"/>
       </w:pPr>
-      <w:bookmarkStart w:id="85" w:name="_Toc184058246"/>
+      <w:bookmarkStart w:id="85" w:name="_Toc184129766"/>
       <w:r>
         <w:t>Users</w:t>
       </w:r>
@@ -21869,7 +22030,7 @@
           <w:bCs/>
         </w:rPr>
       </w:pPr>
-      <w:bookmarkStart w:id="86" w:name="_Toc184058280"/>
+      <w:bookmarkStart w:id="86" w:name="_Toc184129507"/>
       <w:r>
         <w:t xml:space="preserve">Bảng  </w:t>
       </w:r>
@@ -22252,7 +22413,13 @@
               <w:ind w:firstLine="0"/>
             </w:pPr>
             <w:r>
-              <w:t>Chức vụ, được phép null.</w:t>
+              <w:t xml:space="preserve">Chức vụ, </w:t>
+            </w:r>
+            <w:r>
+              <w:t>có thể</w:t>
+            </w:r>
+            <w:r>
+              <w:t xml:space="preserve"> null.</w:t>
             </w:r>
           </w:p>
         </w:tc>
@@ -22306,7 +22473,13 @@
               <w:ind w:firstLine="0"/>
             </w:pPr>
             <w:r>
-              <w:t>Tên đầy đủ, được phép null.</w:t>
+              <w:t xml:space="preserve">Tên đầy đủ, </w:t>
+            </w:r>
+            <w:r>
+              <w:t>có thể</w:t>
+            </w:r>
+            <w:r>
+              <w:t xml:space="preserve"> null.</w:t>
             </w:r>
           </w:p>
         </w:tc>
@@ -22417,7 +22590,13 @@
               <w:ind w:firstLine="0"/>
             </w:pPr>
             <w:r>
-              <w:t>Số điện thoại người dùng, được phép null.</w:t>
+              <w:t xml:space="preserve">Số điện thoại người dùng, </w:t>
+            </w:r>
+            <w:r>
+              <w:t>có thể</w:t>
+            </w:r>
+            <w:r>
+              <w:t xml:space="preserve"> null.</w:t>
             </w:r>
           </w:p>
         </w:tc>
@@ -22471,7 +22650,13 @@
               <w:ind w:firstLine="0"/>
             </w:pPr>
             <w:r>
-              <w:t>Địa chỉ người dùng, được phép null.</w:t>
+              <w:t xml:space="preserve">Địa chỉ người dùng, </w:t>
+            </w:r>
+            <w:r>
+              <w:t>có thể</w:t>
+            </w:r>
+            <w:r>
+              <w:t xml:space="preserve"> null.</w:t>
             </w:r>
           </w:p>
         </w:tc>
@@ -22525,7 +22710,13 @@
               <w:ind w:firstLine="0"/>
             </w:pPr>
             <w:r>
-              <w:t>Hình ảnh người dùng, được phép null.</w:t>
+              <w:t xml:space="preserve">Hình ảnh người dùng, </w:t>
+            </w:r>
+            <w:r>
+              <w:t xml:space="preserve">có thể </w:t>
+            </w:r>
+            <w:r>
+              <w:t>null.</w:t>
             </w:r>
           </w:p>
         </w:tc>
@@ -22540,7 +22731,6 @@
               <w:ind w:firstLine="0"/>
             </w:pPr>
             <w:r>
-              <w:lastRenderedPageBreak/>
               <w:t>GioiTinh</w:t>
             </w:r>
           </w:p>
@@ -22580,7 +22770,13 @@
               <w:ind w:firstLine="0"/>
             </w:pPr>
             <w:r>
-              <w:t>Giới tính người dùng, được phép null.</w:t>
+              <w:t xml:space="preserve">Giới tính người dùng, </w:t>
+            </w:r>
+            <w:r>
+              <w:t>có thể</w:t>
+            </w:r>
+            <w:r>
+              <w:t xml:space="preserve"> null.</w:t>
             </w:r>
           </w:p>
         </w:tc>
@@ -22634,7 +22830,13 @@
               <w:ind w:firstLine="0"/>
             </w:pPr>
             <w:r>
-              <w:t>Ngày sinh người dùng, được phép null.</w:t>
+              <w:t xml:space="preserve">Ngày sinh người dùng, </w:t>
+            </w:r>
+            <w:r>
+              <w:t>có thể</w:t>
+            </w:r>
+            <w:r>
+              <w:t xml:space="preserve"> null.</w:t>
             </w:r>
           </w:p>
         </w:tc>
@@ -22664,7 +22866,7 @@
         </w:numPr>
       </w:pPr>
       <w:r>
-        <w:t>User_ID dùng để lưu mã người dùng và có kiểu dữ liệu là int và là khóa chính nên thuộc tính này không được phép null.</w:t>
+        <w:t>User_ID dùng để lưu mã người dùng và có kiểu dữ liệu là int và là khóa chính nên thuộc tính này không được null.</w:t>
       </w:r>
     </w:p>
     <w:p>
@@ -22682,7 +22884,7 @@
         <w:t xml:space="preserve"> và</w:t>
       </w:r>
       <w:r>
-        <w:t xml:space="preserve"> thuộc tính này không được phép null.</w:t>
+        <w:t xml:space="preserve"> thuộc tính này không được null.</w:t>
       </w:r>
     </w:p>
     <w:p>
@@ -22718,7 +22920,13 @@
         </w:numPr>
       </w:pPr>
       <w:r>
-        <w:t>Full_Name dùng để lưu trữ họ và tên người dùng có kiểu dữ liệu là nvarchar và thuộc tính này được phép null.</w:t>
+        <w:t xml:space="preserve">Full_Name dùng để lưu trữ họ và tên người dùng có kiểu dữ liệu là nvarchar và thuộc tính này </w:t>
+      </w:r>
+      <w:r>
+        <w:t>có thể</w:t>
+      </w:r>
+      <w:r>
+        <w:t xml:space="preserve"> null.</w:t>
       </w:r>
     </w:p>
     <w:p>
@@ -22730,7 +22938,19 @@
         </w:numPr>
       </w:pPr>
       <w:r>
-        <w:t>Role dúng để lưu trữ chức vụ người dùng có kiểu dữ liệu là varchar và thuộc tính này được phép null.</w:t>
+        <w:t>Role d</w:t>
+      </w:r>
+      <w:r>
+        <w:t>ù</w:t>
+      </w:r>
+      <w:r>
+        <w:t xml:space="preserve">ng để lưu trữ chức vụ người dùng có kiểu dữ liệu là varchar và thuộc tính này </w:t>
+      </w:r>
+      <w:r>
+        <w:t>có thể</w:t>
+      </w:r>
+      <w:r>
+        <w:t xml:space="preserve"> null.</w:t>
       </w:r>
     </w:p>
     <w:p>
@@ -22742,7 +22962,13 @@
         </w:numPr>
       </w:pPr>
       <w:r>
-        <w:t>Created_Date dùng để lưu trữ ngày tạo tài khoản có kiểu dữ liệu là date và thuộc tính này được phép null.</w:t>
+        <w:t xml:space="preserve">Created_Date dùng để lưu trữ ngày tạo tài khoản có kiểu dữ liệu là date và thuộc tính này </w:t>
+      </w:r>
+      <w:r>
+        <w:t>có thể</w:t>
+      </w:r>
+      <w:r>
+        <w:t xml:space="preserve"> null.</w:t>
       </w:r>
     </w:p>
     <w:p>
@@ -22754,7 +22980,13 @@
         </w:numPr>
       </w:pPr>
       <w:r>
-        <w:t>SDT dùng để lưu trữ số điện thoại người dùng có kiểu dữ liệu là nvarchar và thuộc tính này được phép null.</w:t>
+        <w:t xml:space="preserve">SDT dùng để lưu trữ số điện thoại người dùng có kiểu dữ liệu là nvarchar và thuộc tính này </w:t>
+      </w:r>
+      <w:r>
+        <w:t>có thể</w:t>
+      </w:r>
+      <w:r>
+        <w:t xml:space="preserve"> null.</w:t>
       </w:r>
     </w:p>
     <w:p>
@@ -22766,7 +22998,13 @@
         </w:numPr>
       </w:pPr>
       <w:r>
-        <w:t>Address dùng để lưu trữ địa chỉ người dùng có kiểu dữ liệu là nvarchar và thuộc tính này được phép null..</w:t>
+        <w:t xml:space="preserve">Address dùng để lưu trữ địa chỉ người dùng có kiểu dữ liệu là nvarchar và thuộc tính này </w:t>
+      </w:r>
+      <w:r>
+        <w:t>có thể</w:t>
+      </w:r>
+      <w:r>
+        <w:t xml:space="preserve"> null..</w:t>
       </w:r>
     </w:p>
     <w:p>
@@ -22778,7 +23016,13 @@
         </w:numPr>
       </w:pPr>
       <w:r>
-        <w:t>ImageUrl dùng để lưu trữ đường dẫn hình ảnh có kiểu dữ liệu là nvarchat và thuộc tính này được phép null..</w:t>
+        <w:t xml:space="preserve">ImageUrl dùng để lưu trữ đường dẫn hình ảnh có kiểu dữ liệu là nvarchat và thuộc tính này </w:t>
+      </w:r>
+      <w:r>
+        <w:t>có thể</w:t>
+      </w:r>
+      <w:r>
+        <w:t xml:space="preserve"> null..</w:t>
       </w:r>
     </w:p>
     <w:p>
@@ -22790,7 +23034,13 @@
         </w:numPr>
       </w:pPr>
       <w:r>
-        <w:t>GioiTinh dùng để lưu trữ giới tính người dùng có kiểu dữ liệu là bit và thuộc tính này được phép null..</w:t>
+        <w:t xml:space="preserve">GioiTinh dùng để lưu trữ giới tính người dùng có kiểu dữ liệu là bit và thuộc tính này </w:t>
+      </w:r>
+      <w:r>
+        <w:t>có thể</w:t>
+      </w:r>
+      <w:r>
+        <w:t xml:space="preserve"> null..</w:t>
       </w:r>
     </w:p>
     <w:p>
@@ -22802,15 +23052,20 @@
         </w:numPr>
       </w:pPr>
       <w:r>
-        <w:lastRenderedPageBreak/>
-        <w:t>NgaySinh dùng để lưu trữ ngày sinh người dùng có kiểu dữ liệu là date và thuộc tính này được phép null..</w:t>
+        <w:t xml:space="preserve">NgaySinh dùng để lưu trữ ngày sinh người dùng có kiểu dữ liệu là date và thuộc tính này </w:t>
+      </w:r>
+      <w:r>
+        <w:t>có thể</w:t>
+      </w:r>
+      <w:r>
+        <w:t xml:space="preserve"> null..</w:t>
       </w:r>
     </w:p>
     <w:p>
       <w:pPr>
         <w:pStyle w:val="Heading3"/>
       </w:pPr>
-      <w:bookmarkStart w:id="87" w:name="_Toc184058247"/>
+      <w:bookmarkStart w:id="87" w:name="_Toc184129767"/>
       <w:r>
         <w:t>Carts</w:t>
       </w:r>
@@ -22825,7 +23080,7 @@
           <w:bCs/>
         </w:rPr>
       </w:pPr>
-      <w:bookmarkStart w:id="88" w:name="_Toc184058281"/>
+      <w:bookmarkStart w:id="88" w:name="_Toc184129508"/>
       <w:r>
         <w:t xml:space="preserve">Bảng  </w:t>
       </w:r>
@@ -22953,6 +23208,7 @@
               <w:ind w:firstLine="0"/>
             </w:pPr>
             <w:r>
+              <w:lastRenderedPageBreak/>
               <w:t>Cart_ID</w:t>
             </w:r>
           </w:p>
@@ -23199,7 +23455,13 @@
         </w:numPr>
       </w:pPr>
       <w:r>
-        <w:t>User_ID dùng để lưu trữ id người dùng và có kiểu dữ liệu là int và là khóa ngoại thuộc tính này không được phép null.</w:t>
+        <w:t xml:space="preserve">User_ID dùng để lưu trữ id người dùng và có kiểu dữ liệu là int và là khóa ngoại thuộc tính này không </w:t>
+      </w:r>
+      <w:r>
+        <w:t>có thể</w:t>
+      </w:r>
+      <w:r>
+        <w:t xml:space="preserve"> null.</w:t>
       </w:r>
     </w:p>
     <w:p>
@@ -23211,7 +23473,13 @@
         </w:numPr>
       </w:pPr>
       <w:r>
-        <w:t>Created_Date dùng để lưu trữ ngày tạo giỏ hàng có kiểu dữ liệu là datetime và thuộc tính này được phép null.</w:t>
+        <w:t xml:space="preserve">Created_Date dùng để lưu trữ ngày tạo giỏ hàng có kiểu dữ liệu là datetime và thuộc tính này </w:t>
+      </w:r>
+      <w:r>
+        <w:t>có thể</w:t>
+      </w:r>
+      <w:r>
+        <w:t xml:space="preserve"> null.</w:t>
       </w:r>
     </w:p>
     <w:p>
@@ -23223,14 +23491,20 @@
         </w:numPr>
       </w:pPr>
       <w:r>
-        <w:t>Is_Active dùng để biểu thị trạng thái hoạt động của giỏ hàng có kiểu dữ liệu là bit thuộc tính này được phép null.</w:t>
+        <w:t xml:space="preserve">Is_Active dùng để biểu thị trạng thái hoạt động của giỏ hàng có kiểu dữ liệu là bit thuộc tính này </w:t>
+      </w:r>
+      <w:r>
+        <w:t>có thể</w:t>
+      </w:r>
+      <w:r>
+        <w:t xml:space="preserve"> null.</w:t>
       </w:r>
     </w:p>
     <w:p>
       <w:pPr>
         <w:pStyle w:val="Heading3"/>
       </w:pPr>
-      <w:bookmarkStart w:id="89" w:name="_Toc184058248"/>
+      <w:bookmarkStart w:id="89" w:name="_Toc184129768"/>
       <w:r>
         <w:t>CartItems</w:t>
       </w:r>
@@ -23245,7 +23519,7 @@
           <w:bCs/>
         </w:rPr>
       </w:pPr>
-      <w:bookmarkStart w:id="90" w:name="_Toc184058282"/>
+      <w:bookmarkStart w:id="90" w:name="_Toc184129509"/>
       <w:r>
         <w:t xml:space="preserve">Bảng  </w:t>
       </w:r>
@@ -23373,7 +23647,6 @@
               <w:ind w:firstLine="0"/>
             </w:pPr>
             <w:r>
-              <w:lastRenderedPageBreak/>
               <w:t>CartItem_ID</w:t>
             </w:r>
           </w:p>
@@ -23536,6 +23809,7 @@
               <w:ind w:firstLine="0"/>
             </w:pPr>
             <w:r>
+              <w:lastRenderedPageBreak/>
               <w:t>Size</w:t>
             </w:r>
           </w:p>
@@ -23575,7 +23849,13 @@
               <w:ind w:firstLine="0"/>
             </w:pPr>
             <w:r>
-              <w:t>Kích thước sản phẩm, được phép null.</w:t>
+              <w:t xml:space="preserve">Kích thước sản phẩm, </w:t>
+            </w:r>
+            <w:r>
+              <w:t>có thể</w:t>
+            </w:r>
+            <w:r>
+              <w:t xml:space="preserve"> null.</w:t>
             </w:r>
           </w:p>
         </w:tc>
@@ -23737,7 +24017,13 @@
               <w:ind w:firstLine="0"/>
             </w:pPr>
             <w:r>
-              <w:t>Hình ảnh sản phẩm, được phép null.</w:t>
+              <w:t xml:space="preserve">Hình ảnh sản phẩm, </w:t>
+            </w:r>
+            <w:r>
+              <w:t>có thể</w:t>
+            </w:r>
+            <w:r>
+              <w:t xml:space="preserve"> null.</w:t>
             </w:r>
           </w:p>
         </w:tc>
@@ -23791,7 +24077,13 @@
               <w:ind w:firstLine="0"/>
             </w:pPr>
             <w:r>
-              <w:t>Tên sản phẩm được phép null.</w:t>
+              <w:t xml:space="preserve">Tên sản phẩm </w:t>
+            </w:r>
+            <w:r>
+              <w:t>có thể</w:t>
+            </w:r>
+            <w:r>
+              <w:t xml:space="preserve"> null.</w:t>
             </w:r>
           </w:p>
         </w:tc>
@@ -23809,7 +24101,13 @@
     </w:p>
     <w:p>
       <w:r>
-        <w:t>Bảng CartItems dùng để lưu trữ câc mặt hàng bên trong giỏ hàng mà người dùng đã thêm vào và có các trường:</w:t>
+        <w:t>Bảng CartItems dùng để lưu trữ c</w:t>
+      </w:r>
+      <w:r>
+        <w:t>á</w:t>
+      </w:r>
+      <w:r>
+        <w:t>c mặt hàng bên trong giỏ hàng mà người dùng đã thêm vào và có các trường:</w:t>
       </w:r>
     </w:p>
     <w:p>
@@ -23821,7 +24119,13 @@
         </w:numPr>
       </w:pPr>
       <w:r>
-        <w:t>CartItems_ID dùng để lưu trữ mã của mặt hàng được thêm vào giỏ hàng cs kiểu dữ liệu là int và thuộc tính này không được phép null.</w:t>
+        <w:t>CartItems_ID dùng để lưu trữ mã của mặt hàng được thêm vào giỏ hàng c</w:t>
+      </w:r>
+      <w:r>
+        <w:t>ó</w:t>
+      </w:r>
+      <w:r>
+        <w:t xml:space="preserve"> kiểu dữ liệu là int và thuộc tính này không được phép null.</w:t>
       </w:r>
     </w:p>
     <w:p>
@@ -23833,7 +24137,13 @@
         </w:numPr>
       </w:pPr>
       <w:r>
-        <w:t>Cart_ID dùng để lưu trữ mã của giỏ hàng có kiểu dữ liệu là int và là khóa ngoại thuộc tính này được phép null.</w:t>
+        <w:t xml:space="preserve">Cart_ID dùng để lưu trữ mã của giỏ hàng có kiểu dữ liệu là int và là khóa ngoại thuộc tính này </w:t>
+      </w:r>
+      <w:r>
+        <w:t>có thể</w:t>
+      </w:r>
+      <w:r>
+        <w:t xml:space="preserve"> null.</w:t>
       </w:r>
     </w:p>
     <w:p>
@@ -23848,10 +24158,10 @@
         <w:t xml:space="preserve">Product_ID dùng để lưu trữ mã sản phẩm có kiểu dữ liệu là int và là khóa ngoại thuộc tính này </w:t>
       </w:r>
       <w:r>
-        <w:t>dược</w:t>
-      </w:r>
-      <w:r>
-        <w:t xml:space="preserve"> phép null.</w:t>
+        <w:t>có thể</w:t>
+      </w:r>
+      <w:r>
+        <w:t xml:space="preserve"> null.</w:t>
       </w:r>
     </w:p>
     <w:p>
@@ -23866,7 +24176,13 @@
         <w:t xml:space="preserve">Size dùng đê hiển thị kích thước của sản phẩm </w:t>
       </w:r>
       <w:r>
-        <w:t>có kiểu dữ liệu là varchar thuộc tính này được phép null.</w:t>
+        <w:t xml:space="preserve">có kiểu dữ liệu là varchar thuộc tính này </w:t>
+      </w:r>
+      <w:r>
+        <w:t>có thể</w:t>
+      </w:r>
+      <w:r>
+        <w:t xml:space="preserve"> null.</w:t>
       </w:r>
     </w:p>
     <w:p>
@@ -23890,7 +24206,6 @@
         </w:numPr>
       </w:pPr>
       <w:r>
-        <w:lastRenderedPageBreak/>
         <w:t>Price_Active dùng để hiển thị giá của sản phẩm tại thời điểm tính có kiểu dữ liệu là decimal và thuộc tính này không được phép null.</w:t>
       </w:r>
     </w:p>
@@ -23903,7 +24218,13 @@
         </w:numPr>
       </w:pPr>
       <w:r>
-        <w:t>ImageUrl dùng để hiển thị hình ảnh sản phẩm có kiểu dữ liệu là nvarchar và thuộc tính này được phép null.</w:t>
+        <w:t xml:space="preserve">ImageUrl dùng để hiển thị hình ảnh sản phẩm có kiểu dữ liệu là nvarchar và thuộc tính này </w:t>
+      </w:r>
+      <w:r>
+        <w:t>có thể</w:t>
+      </w:r>
+      <w:r>
+        <w:t xml:space="preserve"> null.</w:t>
       </w:r>
     </w:p>
     <w:p>
@@ -23915,15 +24236,22 @@
         </w:numPr>
       </w:pPr>
       <w:r>
-        <w:t>ProductName dùng để hiển thị tên sản phẩm có kiểu dữ liệu là nvarchar và thuộc tính này được phép null.</w:t>
+        <w:t xml:space="preserve">ProductName dùng để hiển thị tên sản phẩm có kiểu dữ liệu là nvarchar và thuộc tính này </w:t>
+      </w:r>
+      <w:r>
+        <w:t>có thể</w:t>
+      </w:r>
+      <w:r>
+        <w:t xml:space="preserve"> null.</w:t>
       </w:r>
     </w:p>
     <w:p>
       <w:pPr>
         <w:pStyle w:val="Heading3"/>
       </w:pPr>
-      <w:bookmarkStart w:id="91" w:name="_Toc184058249"/>
-      <w:r>
+      <w:bookmarkStart w:id="91" w:name="_Toc184129769"/>
+      <w:r>
+        <w:lastRenderedPageBreak/>
         <w:t>MailConfirmations</w:t>
       </w:r>
       <w:bookmarkEnd w:id="91"/>
@@ -23937,7 +24265,7 @@
           <w:bCs/>
         </w:rPr>
       </w:pPr>
-      <w:bookmarkStart w:id="92" w:name="_Toc184058283"/>
+      <w:bookmarkStart w:id="92" w:name="_Toc184129510"/>
       <w:r>
         <w:t xml:space="preserve">Bảng  </w:t>
       </w:r>
@@ -24266,7 +24594,13 @@
               <w:ind w:firstLine="0"/>
             </w:pPr>
             <w:r>
-              <w:t>Thời gian gửi mail, được phép null.</w:t>
+              <w:t xml:space="preserve">Thời gian gửi mail, </w:t>
+            </w:r>
+            <w:r>
+              <w:t>có thể</w:t>
+            </w:r>
+            <w:r>
+              <w:t xml:space="preserve"> null.</w:t>
             </w:r>
           </w:p>
         </w:tc>
@@ -24326,7 +24660,13 @@
         </w:numPr>
       </w:pPr>
       <w:r>
-        <w:t>Email_Sent dùng để lưu trữ thông tin trạng thái gửi email có kiểu dữ liệu là bit và được phép null.</w:t>
+        <w:t xml:space="preserve">Email_Sent dùng để lưu trữ thông tin trạng thái gửi email có kiểu dữ liệu là bit và </w:t>
+      </w:r>
+      <w:r>
+        <w:t>có thể</w:t>
+      </w:r>
+      <w:r>
+        <w:t xml:space="preserve"> null.</w:t>
       </w:r>
     </w:p>
     <w:p>
@@ -24338,17 +24678,28 @@
         </w:numPr>
       </w:pPr>
       <w:r>
-        <w:t>Sent_Date dùng để lưu trữ thời gian gửi email xác nhận có kiểu dữ liệu là datetime và được phép null.</w:t>
+        <w:t xml:space="preserve">Sent_Date dùng để lưu trữ thời gian gửi email xác nhận có kiểu dữ liệu là datetime và </w:t>
+      </w:r>
+      <w:r>
+        <w:t>có thể</w:t>
+      </w:r>
+      <w:r>
+        <w:t xml:space="preserve"> null.</w:t>
       </w:r>
     </w:p>
     <w:p>
       <w:pPr>
         <w:pStyle w:val="Heading3"/>
       </w:pPr>
-      <w:bookmarkStart w:id="93" w:name="_Toc184058250"/>
-      <w:r>
-        <w:lastRenderedPageBreak/>
-        <w:t>Oders</w:t>
+      <w:bookmarkStart w:id="93" w:name="_Toc184129770"/>
+      <w:r>
+        <w:t>O</w:t>
+      </w:r>
+      <w:r>
+        <w:t>r</w:t>
+      </w:r>
+      <w:r>
+        <w:t>ders</w:t>
       </w:r>
       <w:bookmarkEnd w:id="93"/>
     </w:p>
@@ -24361,7 +24712,7 @@
           <w:bCs/>
         </w:rPr>
       </w:pPr>
-      <w:bookmarkStart w:id="94" w:name="_Toc184058284"/>
+      <w:bookmarkStart w:id="94" w:name="_Toc184129511"/>
       <w:r>
         <w:t xml:space="preserve">Bảng  </w:t>
       </w:r>
@@ -24409,7 +24760,21 @@
           <w:b w:val="0"/>
           <w:bCs/>
         </w:rPr>
-        <w:t xml:space="preserve"> Bảng Oders</w:t>
+        <w:t xml:space="preserve"> Bảng O</w:t>
+      </w:r>
+      <w:r>
+        <w:rPr>
+          <w:b w:val="0"/>
+          <w:bCs/>
+        </w:rPr>
+        <w:t>r</w:t>
+      </w:r>
+      <w:r>
+        <w:rPr>
+          <w:b w:val="0"/>
+          <w:bCs/>
+        </w:rPr>
+        <w:t>ders</w:t>
       </w:r>
       <w:bookmarkEnd w:id="94"/>
     </w:p>
@@ -24597,6 +24962,7 @@
               <w:ind w:firstLine="0"/>
             </w:pPr>
             <w:r>
+              <w:lastRenderedPageBreak/>
               <w:t>Order_Date</w:t>
             </w:r>
           </w:p>
@@ -24705,7 +25071,13 @@
               <w:ind w:firstLine="0"/>
             </w:pPr>
             <w:r>
-              <w:t>Oder_Status</w:t>
+              <w:t>O</w:t>
+            </w:r>
+            <w:r>
+              <w:t>r</w:t>
+            </w:r>
+            <w:r>
+              <w:t>der_Status</w:t>
             </w:r>
           </w:p>
         </w:tc>
@@ -24744,7 +25116,13 @@
               <w:ind w:firstLine="0"/>
             </w:pPr>
             <w:r>
-              <w:t>Trạng thái đơn hàng, được phép null.</w:t>
+              <w:t xml:space="preserve">Trạng thái đơn hàng, </w:t>
+            </w:r>
+            <w:r>
+              <w:t>có thể</w:t>
+            </w:r>
+            <w:r>
+              <w:t xml:space="preserve"> null.</w:t>
             </w:r>
           </w:p>
         </w:tc>
@@ -24915,7 +25293,13 @@
     <w:p/>
     <w:p>
       <w:r>
-        <w:t>Bảng Oders dùng để lưu trữ thông tin chi tiết về các đơn hàng có các trường sau:</w:t>
+        <w:t>Bảng O</w:t>
+      </w:r>
+      <w:r>
+        <w:t>r</w:t>
+      </w:r>
+      <w:r>
+        <w:t>ders dùng để lưu trữ thông tin chi tiết về các đơn hàng có các trường sau:</w:t>
       </w:r>
     </w:p>
     <w:p>
@@ -24927,7 +25311,13 @@
         </w:numPr>
       </w:pPr>
       <w:r>
-        <w:t>Oder_ID dùng để lưu trữ mã đơn hàng có kiểu dữ liệu là int có thể tự động tăng và là khóa chính không được null.</w:t>
+        <w:t>O</w:t>
+      </w:r>
+      <w:r>
+        <w:t>r</w:t>
+      </w:r>
+      <w:r>
+        <w:t>der_ID dùng để lưu trữ mã đơn hàng có kiểu dữ liệu là int có thể tự động tăng và là khóa chính không được null.</w:t>
       </w:r>
     </w:p>
     <w:p>
@@ -24939,7 +25329,13 @@
         </w:numPr>
       </w:pPr>
       <w:r>
-        <w:t>User_ID dùng để lưu trữ mã người dùng có kiểu dữ liệu là int và là khóa ngoại được phép null.</w:t>
+        <w:t xml:space="preserve">User_ID dùng để lưu trữ mã người dùng có kiểu dữ liệu là int và là khóa ngoại </w:t>
+      </w:r>
+      <w:r>
+        <w:t>có thể</w:t>
+      </w:r>
+      <w:r>
+        <w:t xml:space="preserve"> null.</w:t>
       </w:r>
     </w:p>
     <w:p>
@@ -24954,7 +25350,13 @@
         <w:t>Order_Date dùng để lưu trữ ngày đặt hàng có kiểu dữ liệu là datetime</w:t>
       </w:r>
       <w:r>
-        <w:t xml:space="preserve"> và được phép null.</w:t>
+        <w:t xml:space="preserve"> và </w:t>
+      </w:r>
+      <w:r>
+        <w:t>có thể</w:t>
+      </w:r>
+      <w:r>
+        <w:t xml:space="preserve"> null.</w:t>
       </w:r>
     </w:p>
     <w:p>
@@ -24966,7 +25368,6 @@
         </w:numPr>
       </w:pPr>
       <w:r>
-        <w:lastRenderedPageBreak/>
         <w:t>Total_Amount dùng để lưu trữ tổng tiền của đơn hàng có kiểu dữ liệu là decimal và không được phép null.</w:t>
       </w:r>
     </w:p>
@@ -24979,7 +25380,13 @@
         </w:numPr>
       </w:pPr>
       <w:r>
-        <w:t>Oder_Status dùng để lưu trữ trạng thái đơn hàng có kiểu dữ liệu là nvarchar và không được phép null.</w:t>
+        <w:t>O</w:t>
+      </w:r>
+      <w:r>
+        <w:t>r</w:t>
+      </w:r>
+      <w:r>
+        <w:t>der_Status dùng để lưu trữ trạng thái đơn hàng có kiểu dữ liệu là nvarchar và không được phép null.</w:t>
       </w:r>
     </w:p>
     <w:p>
@@ -25009,7 +25416,13 @@
         </w:numPr>
       </w:pPr>
       <w:r>
-        <w:t>Email dùng để lưu trữ địa chỉ email của khách hàng có kiểu dữ liệu là varchar và được phép null.</w:t>
+        <w:t xml:space="preserve">Email dùng để lưu trữ địa chỉ email của khách hàng có kiểu dữ liệu là varchar và </w:t>
+      </w:r>
+      <w:r>
+        <w:t>có thể</w:t>
+      </w:r>
+      <w:r>
+        <w:t xml:space="preserve"> null.</w:t>
       </w:r>
     </w:p>
     <w:p>
@@ -25021,6 +25434,7 @@
         </w:numPr>
       </w:pPr>
       <w:r>
+        <w:lastRenderedPageBreak/>
         <w:t>Phone_Number dùng để lưu trữ số điện thoại khách hàng có kiểu dữ liệu là varchar và</w:t>
       </w:r>
       <w:r>
@@ -25034,9 +25448,15 @@
       <w:pPr>
         <w:pStyle w:val="Heading3"/>
       </w:pPr>
-      <w:bookmarkStart w:id="95" w:name="_Toc184058251"/>
-      <w:r>
-        <w:t>OderItems</w:t>
+      <w:bookmarkStart w:id="95" w:name="_Toc184129771"/>
+      <w:r>
+        <w:t>O</w:t>
+      </w:r>
+      <w:r>
+        <w:t>r</w:t>
+      </w:r>
+      <w:r>
+        <w:t>derItems</w:t>
       </w:r>
       <w:bookmarkEnd w:id="95"/>
     </w:p>
@@ -25049,7 +25469,7 @@
           <w:bCs/>
         </w:rPr>
       </w:pPr>
-      <w:bookmarkStart w:id="96" w:name="_Toc184058285"/>
+      <w:bookmarkStart w:id="96" w:name="_Toc184129512"/>
       <w:r>
         <w:t xml:space="preserve">Bảng  </w:t>
       </w:r>
@@ -25097,7 +25517,21 @@
           <w:b w:val="0"/>
           <w:bCs/>
         </w:rPr>
-        <w:t xml:space="preserve"> Bảng OderItems</w:t>
+        <w:t xml:space="preserve"> Bảng O</w:t>
+      </w:r>
+      <w:r>
+        <w:rPr>
+          <w:b w:val="0"/>
+          <w:bCs/>
+        </w:rPr>
+        <w:t>r</w:t>
+      </w:r>
+      <w:r>
+        <w:rPr>
+          <w:b w:val="0"/>
+          <w:bCs/>
+        </w:rPr>
+        <w:t>derItems</w:t>
       </w:r>
       <w:bookmarkEnd w:id="96"/>
     </w:p>
@@ -25270,7 +25704,13 @@
               <w:ind w:firstLine="0"/>
             </w:pPr>
             <w:r>
-              <w:t>Id đơn hàng, khóa ngoại bảng Oders.</w:t>
+              <w:t>Id đơn hàng, khóa ngoại bảng O</w:t>
+            </w:r>
+            <w:r>
+              <w:t>r</w:t>
+            </w:r>
+            <w:r>
+              <w:t>ders.</w:t>
             </w:r>
           </w:p>
         </w:tc>
@@ -25378,7 +25818,13 @@
               <w:ind w:firstLine="0"/>
             </w:pPr>
             <w:r>
-              <w:t>Kích thước sản phẩm, được phép null.</w:t>
+              <w:t xml:space="preserve">Kích thước sản phẩm, </w:t>
+            </w:r>
+            <w:r>
+              <w:t xml:space="preserve">có thể </w:t>
+            </w:r>
+            <w:r>
+              <w:t>null.</w:t>
             </w:r>
           </w:p>
         </w:tc>
@@ -25495,7 +25941,13 @@
     <w:p/>
     <w:p>
       <w:r>
-        <w:t xml:space="preserve">Bảng OderItems dùng để lưu trữ </w:t>
+        <w:t>Bảng O</w:t>
+      </w:r>
+      <w:r>
+        <w:t>r</w:t>
+      </w:r>
+      <w:r>
+        <w:t xml:space="preserve">derItems dùng để lưu trữ </w:t>
       </w:r>
       <w:r>
         <w:t>thông tin chi tiết các sản phẩm có trong đơn hàng gồm các trường sau:</w:t>
@@ -25510,8 +25962,19 @@
         </w:numPr>
       </w:pPr>
       <w:r>
-        <w:lastRenderedPageBreak/>
-        <w:t>OderItems_ID dùng để lưu trữ mã OderItems có kiểu dữ liệu là int có thể tự động tăng và là khóa chính không được null.</w:t>
+        <w:t>O</w:t>
+      </w:r>
+      <w:r>
+        <w:t>r</w:t>
+      </w:r>
+      <w:r>
+        <w:t>derItems_ID dùng để lưu trữ mã O</w:t>
+      </w:r>
+      <w:r>
+        <w:t>r</w:t>
+      </w:r>
+      <w:r>
+        <w:t>derItems có kiểu dữ liệu là int có thể tự động tăng và là khóa chính không được null.</w:t>
       </w:r>
     </w:p>
     <w:p>
@@ -25523,7 +25986,13 @@
         </w:numPr>
       </w:pPr>
       <w:r>
-        <w:t>Order_ID dùng để lưu trữ mã đơn hàng có kiểu dữ liệu là int và là khóa ngoại được phép null.</w:t>
+        <w:t xml:space="preserve">Order_ID dùng để lưu trữ mã đơn hàng có kiểu dữ liệu là int và là khóa ngoại </w:t>
+      </w:r>
+      <w:r>
+        <w:t>có thể</w:t>
+      </w:r>
+      <w:r>
+        <w:t xml:space="preserve"> null.</w:t>
       </w:r>
     </w:p>
     <w:p>
@@ -25535,7 +26004,13 @@
         </w:numPr>
       </w:pPr>
       <w:r>
-        <w:t>Product_ID dùng để lưu trữ mã sản phẩm có kiểu dữ liệu là int và là khóa ngoại được phép null.</w:t>
+        <w:t xml:space="preserve">Product_ID dùng để lưu trữ mã sản phẩm có kiểu dữ liệu là int và là khóa ngoại </w:t>
+      </w:r>
+      <w:r>
+        <w:t>có thể</w:t>
+      </w:r>
+      <w:r>
+        <w:t xml:space="preserve"> null.</w:t>
       </w:r>
     </w:p>
     <w:p>
@@ -25547,7 +26022,13 @@
         </w:numPr>
       </w:pPr>
       <w:r>
-        <w:t>Size dùng để lưu trữ kích thước của sản phẩm có kiểu dữ liệu là varchar được phép null.</w:t>
+        <w:t xml:space="preserve">Size dùng để lưu trữ kích thước của sản phẩm có kiểu dữ liệu là varchar </w:t>
+      </w:r>
+      <w:r>
+        <w:t>có thể</w:t>
+      </w:r>
+      <w:r>
+        <w:t xml:space="preserve"> null.</w:t>
       </w:r>
     </w:p>
     <w:p>
@@ -25571,6 +26052,7 @@
         </w:numPr>
       </w:pPr>
       <w:r>
+        <w:lastRenderedPageBreak/>
         <w:t>Price dùng để lưu trữ giá của sản phẩm có kiểu dữ liệu là decimal không được null.</w:t>
       </w:r>
     </w:p>
@@ -25581,7 +26063,7 @@
       <w:r>
         <w:t xml:space="preserve"> </w:t>
       </w:r>
-      <w:bookmarkStart w:id="97" w:name="_Toc184058252"/>
+      <w:bookmarkStart w:id="97" w:name="_Toc184129772"/>
       <w:r>
         <w:t>Reviews</w:t>
       </w:r>
@@ -25596,7 +26078,7 @@
           <w:bCs/>
         </w:rPr>
       </w:pPr>
-      <w:bookmarkStart w:id="98" w:name="_Toc184058286"/>
+      <w:bookmarkStart w:id="98" w:name="_Toc184129513"/>
       <w:r>
         <w:t xml:space="preserve">Bảng  </w:t>
       </w:r>
@@ -25979,7 +26461,13 @@
               <w:ind w:firstLine="0"/>
             </w:pPr>
             <w:r>
-              <w:t>Bình luận, được phép null.</w:t>
+              <w:t xml:space="preserve">Bình luận, </w:t>
+            </w:r>
+            <w:r>
+              <w:t>có thể</w:t>
+            </w:r>
+            <w:r>
+              <w:t xml:space="preserve"> null.</w:t>
             </w:r>
           </w:p>
         </w:tc>
@@ -26042,7 +26530,6 @@
     <w:p/>
     <w:p>
       <w:r>
-        <w:lastRenderedPageBreak/>
         <w:t>Bảng Review dùng để lưu trữ các đánh giá của khách hàng về sản phẩm có các trường sau:</w:t>
       </w:r>
     </w:p>
@@ -26067,7 +26554,13 @@
         </w:numPr>
       </w:pPr>
       <w:r>
-        <w:t>Product_ID dùng để lưu trữ mã của sản phẩm có kiểu dữ liệu là int và là khóa ngoại được phép null.</w:t>
+        <w:t xml:space="preserve">Product_ID dùng để lưu trữ mã của sản phẩm có kiểu dữ liệu là int và là khóa ngoại </w:t>
+      </w:r>
+      <w:r>
+        <w:t>có thể</w:t>
+      </w:r>
+      <w:r>
+        <w:t xml:space="preserve"> null.</w:t>
       </w:r>
     </w:p>
     <w:p>
@@ -26079,7 +26572,13 @@
         </w:numPr>
       </w:pPr>
       <w:r>
-        <w:t>User_ID dùng để lưu trữ mã khách hàng có kiểu dữ liệu là int và là khóa ngoại được phép null.</w:t>
+        <w:t xml:space="preserve">User_ID dùng để lưu trữ mã khách hàng có kiểu dữ liệu là int và là khóa ngoại </w:t>
+      </w:r>
+      <w:r>
+        <w:t>có thể</w:t>
+      </w:r>
+      <w:r>
+        <w:t xml:space="preserve"> null.</w:t>
       </w:r>
     </w:p>
     <w:p>
@@ -26091,7 +26590,13 @@
         </w:numPr>
       </w:pPr>
       <w:r>
-        <w:t>Rating dùng để lưu trữ đánh giá bằng sao của người dùng có kiểu dữ liệu là int được phép null.</w:t>
+        <w:t xml:space="preserve">Rating dùng để lưu trữ đánh giá bằng sao của người dùng có kiểu dữ liệu là int </w:t>
+      </w:r>
+      <w:r>
+        <w:t>có thể</w:t>
+      </w:r>
+      <w:r>
+        <w:t xml:space="preserve"> null.</w:t>
       </w:r>
     </w:p>
     <w:p>
@@ -26103,7 +26608,14 @@
         </w:numPr>
       </w:pPr>
       <w:r>
-        <w:t>Comment dùng để lưu trữ các đánh giá bằng văn bản của người dùng có kiểu dữ liệu là nvarchar được phép null.</w:t>
+        <w:lastRenderedPageBreak/>
+        <w:t xml:space="preserve">Comment dùng để lưu trữ các đánh giá bằng văn bản của người dùng có kiểu dữ liệu là nvarchar </w:t>
+      </w:r>
+      <w:r>
+        <w:t>có thể</w:t>
+      </w:r>
+      <w:r>
+        <w:t xml:space="preserve"> null.</w:t>
       </w:r>
     </w:p>
     <w:p>
@@ -26115,14 +26627,20 @@
         </w:numPr>
       </w:pPr>
       <w:r>
-        <w:t>Review_Date dùng để lưu trữ ngày đánh giá của khách hàng có kiểu dữ liệu là datetime được phép null.</w:t>
+        <w:t xml:space="preserve">Review_Date dùng để lưu trữ ngày đánh giá của khách hàng có kiểu dữ liệu là datetime </w:t>
+      </w:r>
+      <w:r>
+        <w:t>có thể</w:t>
+      </w:r>
+      <w:r>
+        <w:t xml:space="preserve"> null.</w:t>
       </w:r>
     </w:p>
     <w:p>
       <w:pPr>
         <w:pStyle w:val="Heading3"/>
       </w:pPr>
-      <w:bookmarkStart w:id="99" w:name="_Toc184058253"/>
+      <w:bookmarkStart w:id="99" w:name="_Toc184129773"/>
       <w:r>
         <w:t>WishList</w:t>
       </w:r>
@@ -26137,7 +26655,7 @@
           <w:bCs/>
         </w:rPr>
       </w:pPr>
-      <w:bookmarkStart w:id="100" w:name="_Toc184058287"/>
+      <w:bookmarkStart w:id="100" w:name="_Toc184129514"/>
       <w:r>
         <w:t xml:space="preserve">Bảng  </w:t>
       </w:r>
@@ -26451,7 +26969,13 @@
         <w:t>WishList</w:t>
       </w:r>
       <w:r>
-        <w:t>_ID dùng để lưu trữ mã yêu thích có kiểu dữ liệu int có thể tự động tăng và là khóa chính không được phép null.</w:t>
+        <w:t xml:space="preserve">_ID dùng để lưu trữ mã yêu thích có kiểu dữ liệu int có thể tự động tăng và là khóa chính không </w:t>
+      </w:r>
+      <w:r>
+        <w:t>có thể</w:t>
+      </w:r>
+      <w:r>
+        <w:t xml:space="preserve"> null.</w:t>
       </w:r>
     </w:p>
     <w:p>
@@ -26463,8 +26987,13 @@
         </w:numPr>
       </w:pPr>
       <w:r>
-        <w:lastRenderedPageBreak/>
-        <w:t>User_ID dùng để lưu trữ mã khách hàng có kiểu dữ liệu là int và là khóa ngoại được phép null.</w:t>
+        <w:t xml:space="preserve">User_ID dùng để lưu trữ mã khách hàng có kiểu dữ liệu là int và là khóa ngoại </w:t>
+      </w:r>
+      <w:r>
+        <w:t>có thể</w:t>
+      </w:r>
+      <w:r>
+        <w:t xml:space="preserve"> null.</w:t>
       </w:r>
     </w:p>
     <w:p>
@@ -26476,7 +27005,13 @@
         </w:numPr>
       </w:pPr>
       <w:r>
-        <w:t>Product_ID dùng để lưu trữ mã sản phẩm có kiểu dữ liệu là int và là khóa ngoại được phép null.</w:t>
+        <w:t xml:space="preserve">Product_ID dùng để lưu trữ mã sản phẩm có kiểu dữ liệu là int và là khóa ngoại </w:t>
+      </w:r>
+      <w:r>
+        <w:t>có thể</w:t>
+      </w:r>
+      <w:r>
+        <w:t xml:space="preserve"> null.</w:t>
       </w:r>
     </w:p>
     <w:p>
@@ -26488,15 +27023,22 @@
         </w:numPr>
       </w:pPr>
       <w:r>
-        <w:t>Added_Date dùng để lưu trữ ngày khách hàng thêm sản phẩm vào danh sách yêu thích có kiểu dữ liệu là datetime được phép null.</w:t>
+        <w:t xml:space="preserve">Added_Date dùng để lưu trữ ngày khách hàng thêm sản phẩm vào danh sách yêu thích có kiểu dữ liệu là datetime </w:t>
+      </w:r>
+      <w:r>
+        <w:t>có thể</w:t>
+      </w:r>
+      <w:r>
+        <w:t xml:space="preserve"> null.</w:t>
       </w:r>
     </w:p>
     <w:p>
       <w:pPr>
         <w:pStyle w:val="Heading2"/>
       </w:pPr>
-      <w:bookmarkStart w:id="101" w:name="_Toc184058254"/>
-      <w:r>
+      <w:bookmarkStart w:id="101" w:name="_Toc184129774"/>
+      <w:r>
+        <w:lastRenderedPageBreak/>
         <w:t>Lượt đồ UseCase</w:t>
       </w:r>
       <w:bookmarkEnd w:id="101"/>
@@ -26505,7 +27047,7 @@
       <w:pPr>
         <w:pStyle w:val="Heading3"/>
       </w:pPr>
-      <w:bookmarkStart w:id="102" w:name="_Toc184058255"/>
+      <w:bookmarkStart w:id="102" w:name="_Toc184129775"/>
       <w:r>
         <w:t>Biểu đồ UseCase chính</w:t>
       </w:r>
@@ -26648,9 +27190,8 @@
       <w:pPr>
         <w:pStyle w:val="Heading3"/>
       </w:pPr>
-      <w:bookmarkStart w:id="104" w:name="_Toc184058256"/>
-      <w:r>
-        <w:lastRenderedPageBreak/>
+      <w:bookmarkStart w:id="104" w:name="_Toc184129776"/>
+      <w:r>
         <w:t xml:space="preserve">Biểu đồ UseCase </w:t>
       </w:r>
       <w:r>
@@ -26773,8 +27314,9 @@
       <w:pPr>
         <w:pStyle w:val="Heading3"/>
       </w:pPr>
-      <w:bookmarkStart w:id="106" w:name="_Toc184058257"/>
-      <w:r>
+      <w:bookmarkStart w:id="106" w:name="_Toc184129777"/>
+      <w:r>
+        <w:lastRenderedPageBreak/>
         <w:t xml:space="preserve">Biểu đồ UseCase </w:t>
       </w:r>
       <w:r>
@@ -26897,9 +27439,8 @@
       <w:pPr>
         <w:pStyle w:val="Heading3"/>
       </w:pPr>
-      <w:bookmarkStart w:id="108" w:name="_Toc184058258"/>
-      <w:r>
-        <w:lastRenderedPageBreak/>
+      <w:bookmarkStart w:id="108" w:name="_Toc184129778"/>
+      <w:r>
         <w:t xml:space="preserve">Biểu đồ UseCase </w:t>
       </w:r>
       <w:r>
@@ -27033,8 +27574,9 @@
       <w:pPr>
         <w:pStyle w:val="Heading3"/>
       </w:pPr>
-      <w:bookmarkStart w:id="110" w:name="_Toc184058259"/>
-      <w:r>
+      <w:bookmarkStart w:id="110" w:name="_Toc184129779"/>
+      <w:r>
+        <w:lastRenderedPageBreak/>
         <w:t xml:space="preserve">Biểu đồ UseCase </w:t>
       </w:r>
       <w:r>
@@ -27154,9 +27696,8 @@
       <w:pPr>
         <w:pStyle w:val="Heading3"/>
       </w:pPr>
-      <w:bookmarkStart w:id="112" w:name="_Toc184058260"/>
-      <w:r>
-        <w:lastRenderedPageBreak/>
+      <w:bookmarkStart w:id="112" w:name="_Toc184129780"/>
+      <w:r>
         <w:t>Biểu đồ UseCase đánh giá</w:t>
       </w:r>
       <w:bookmarkEnd w:id="112"/>
@@ -27287,12 +27828,11 @@
           <w:szCs w:val="26"/>
         </w:rPr>
       </w:pPr>
-      <w:bookmarkStart w:id="114" w:name="_Toc184058261"/>
+      <w:bookmarkStart w:id="114" w:name="_Toc184129781"/>
       <w:r>
         <w:rPr>
           <w:szCs w:val="26"/>
         </w:rPr>
-        <w:lastRenderedPageBreak/>
         <w:t>KẾT QUẢ NGHIÊN CỨU</w:t>
       </w:r>
       <w:bookmarkEnd w:id="114"/>
@@ -27310,7 +27850,7 @@
       <w:pPr>
         <w:pStyle w:val="Heading2"/>
       </w:pPr>
-      <w:bookmarkStart w:id="115" w:name="_Toc184058262"/>
+      <w:bookmarkStart w:id="115" w:name="_Toc184129782"/>
       <w:r>
         <w:t>Giao diện người dùng</w:t>
       </w:r>
@@ -27320,7 +27860,7 @@
       <w:pPr>
         <w:pStyle w:val="Heading3"/>
       </w:pPr>
-      <w:bookmarkStart w:id="116" w:name="_Toc184058263"/>
+      <w:bookmarkStart w:id="116" w:name="_Toc184129783"/>
       <w:r>
         <w:t>Giao diện trang chủ</w:t>
       </w:r>
@@ -27382,7 +27922,7 @@
       <w:pPr>
         <w:pStyle w:val="Heading3"/>
       </w:pPr>
-      <w:bookmarkStart w:id="117" w:name="_Toc184058264"/>
+      <w:bookmarkStart w:id="117" w:name="_Toc184129784"/>
       <w:r>
         <w:t>Giao diện trang sản phẩm</w:t>
       </w:r>
@@ -27395,6 +27935,7 @@
     </w:p>
     <w:p>
       <w:r>
+        <w:lastRenderedPageBreak/>
         <w:t>Chức năng: Cho phép người dúng xem chi tiết sản phẩm, phân trang, lọc sản phẩm theo danh mục, thêm vào danh sách yêu thích và thêm vào giỏ hàng.</w:t>
       </w:r>
     </w:p>
@@ -27405,7 +27946,7 @@
       <w:pPr>
         <w:pStyle w:val="Heading3"/>
       </w:pPr>
-      <w:bookmarkStart w:id="118" w:name="_Toc184058265"/>
+      <w:bookmarkStart w:id="118" w:name="_Toc184129785"/>
       <w:r>
         <w:t>Trang chi tiết sản phẩm</w:t>
       </w:r>
@@ -27427,9 +27968,8 @@
       <w:pPr>
         <w:pStyle w:val="Heading3"/>
       </w:pPr>
-      <w:bookmarkStart w:id="119" w:name="_Toc184058266"/>
-      <w:r>
-        <w:lastRenderedPageBreak/>
+      <w:bookmarkStart w:id="119" w:name="_Toc184129786"/>
+      <w:r>
         <w:t>Trang giỏ hàng</w:t>
       </w:r>
       <w:bookmarkEnd w:id="119"/>
@@ -27474,7 +28014,7 @@
           <w:szCs w:val="26"/>
         </w:rPr>
       </w:pPr>
-      <w:bookmarkStart w:id="120" w:name="_Toc184058267"/>
+      <w:bookmarkStart w:id="120" w:name="_Toc184129787"/>
       <w:r>
         <w:rPr>
           <w:szCs w:val="26"/>
@@ -27491,7 +28031,7 @@
           <w:sz w:val="24"/>
         </w:rPr>
       </w:pPr>
-      <w:bookmarkStart w:id="121" w:name="_Toc184058268"/>
+      <w:bookmarkStart w:id="121" w:name="_Toc184129788"/>
       <w:r>
         <w:t>Kết luận</w:t>
       </w:r>
@@ -27550,7 +28090,7 @@
           <w:numId w:val="0"/>
         </w:numPr>
       </w:pPr>
-      <w:bookmarkStart w:id="122" w:name="_Toc184058269"/>
+      <w:bookmarkStart w:id="122" w:name="_Toc184129789"/>
       <w:r>
         <w:lastRenderedPageBreak/>
         <w:t>DANH MỤC TÀI LI</w:t>

</xml_diff>